<commit_message>
Fix: Liturgical data integration into research bundle
Resolved the issue where liturgical librarian output was not being included in the research bundle. This was due to missing methods (ind_liturgical_usage_aggregated and ormat_for_research_bundle) in src/agents/liturgical_librarian.py.

- Added ind_liturgical_usage_aggregated to LiturgicalLibrarian.
- Added ormat_for_research_bundle to LiturgicalLibrarian.
- Verified fix with a dedicated test script.
- Updated documentation (IMPLEMENTATION_LOG.md, PROJECT_STATUS.md, NEXT_SESSION_PROMPT.md).
</commit_message>
<xml_diff>
--- a/output/psalm_1/psalm_001_commentary.docx
+++ b/output/psalm_1/psalm_001_commentary.docx
@@ -8,334 +8,6 @@
       </w:pPr>
       <w:r>
         <w:t>Commentary on Psalm 1</w:t>
-      </w:r>
-    </w:p>
-    <w:p>
-      <w:pPr>
-        <w:pStyle w:val="Heading2"/>
-      </w:pPr>
-      <w:r>
-        <w:t>Introduction</w:t>
-      </w:r>
-    </w:p>
-    <w:p>
-      <w:pPr>
-        <w:pStyle w:val="BodySans"/>
-      </w:pPr>
-      <w:r>
-        <w:t>Two paths open the Psalter. One leads under shade—the cool, irrigated ground where a transplanted tree puts down roots. The other is a threshing floor, a swirled haze of husks that do not last. Psalm 1 is not merely first; it is a doorknob. It tells you how to enter the book and what to look for once inside.</w:t>
-      </w:r>
-    </w:p>
-    <w:p>
-      <w:pPr>
-        <w:pStyle w:val="BodySans"/>
-      </w:pPr>
-      <w:r>
-        <w:t>The poem’s architecture is simple and exact. A three‑part refusal—“does not walk… does not stand… does not sit”—is followed by a single desire: “his delight is in the teaching (</w:t>
-      </w:r>
-      <w:r>
-        <w:rPr>
-          <w:i/>
-        </w:rPr>
-        <w:t>torah</w:t>
-      </w:r>
-      <w:r>
-        <w:t>) of the LORD.” A sustained simile develops the consequence: a well-sited tree whose fruit comes “in its season.” Then the turn: “Not so the wicked,” who are like chaff in a sudden wind. The closing couplet sets the two ways side by side: the LORD “knows” the way of the righteous; the wicked way “perishes.”</w:t>
-      </w:r>
-    </w:p>
-    <w:p>
-      <w:pPr>
-        <w:pStyle w:val="BodySans"/>
-      </w:pPr>
-      <w:r>
-        <w:t xml:space="preserve">Several literary devices deserve names, if only to help us see them. The psalm opens with an anaphora (repetition at the start of clauses): three </w:t>
-      </w:r>
-      <w:r>
-        <w:rPr>
-          <w:i/>
-        </w:rPr>
-        <w:t>lo’ (“not”) clauses in a row. The final verse is antithetic parallelism—one line set against its opposite. The poem is framed by inclusio—“way” (</w:t>
-      </w:r>
-      <w:r>
-        <w:t>derek`) in verse 1 and again in verse 6—forming an envelope that keeps the reader’s attention on moral direction rather than private feelings. A “colon,” incidentally, is a single poetic line; Hebrew verse often comes in paired cola whose relationship creates the meaning.</w:t>
-      </w:r>
-    </w:p>
-    <w:p>
-      <w:pPr>
-        <w:pStyle w:val="BodySans"/>
-      </w:pPr>
-      <w:r>
-        <w:t>The progression—walk, stand, sit—has the tidy inevitability of habit becoming character. Classical Jewish commentators noticed the deepening involvement (Rashi; Radak). Ibn Ezra suggests a different nuance: the “wicked” (</w:t>
-      </w:r>
-      <w:r>
-        <w:rPr>
-          <w:i/>
-        </w:rPr>
-        <w:t>resha‘im</w:t>
-      </w:r>
-      <w:r>
-        <w:t xml:space="preserve">) are unstable, already unmoored, making the walker easy prey to counsel that is all drift and no root. The last group, </w:t>
-      </w:r>
-      <w:r>
-        <w:rPr>
-          <w:i/>
-        </w:rPr>
-        <w:t>letzim</w:t>
-      </w:r>
-      <w:r>
-        <w:t>, are not merely naughty; in Proverbs they are unteachable mockers of instruction itself (BDB). The ancient Greek translation (the LXX) renders them as λοιμῶν—“pestilent fellows,” literally “plague‑people”—a revealing shift from mockery to contagion.</w:t>
-      </w:r>
-    </w:p>
-    <w:p>
-      <w:pPr>
-        <w:pStyle w:val="BodySans"/>
-      </w:pPr>
-      <w:r>
-        <w:t xml:space="preserve">If the negative is crisp, the positive is expansive. The righteous do not merely avoid; they desire. The verb </w:t>
-      </w:r>
-      <w:r>
-        <w:rPr>
-          <w:i/>
-        </w:rPr>
-        <w:t>ḥefetz</w:t>
-      </w:r>
-      <w:r>
-        <w:t xml:space="preserve"> denotes pleasure and want, not duty. And the meditation verb </w:t>
-      </w:r>
-      <w:r>
-        <w:rPr>
-          <w:i/>
-        </w:rPr>
-        <w:t>yehgeh</w:t>
-      </w:r>
-      <w:r>
-        <w:t xml:space="preserve"> does not mean silent musing. It is a murmured recitation—a voiced study that moves from lips to memory, the same verb used in Joshua 1:8, where reciting Torah “day and night” is linked to success. “Day and night” is a merism (two extremes naming a whole), a Hebrew way of saying “constantly.”</w:t>
-      </w:r>
-    </w:p>
-    <w:p>
-      <w:pPr>
-        <w:pStyle w:val="BodySans"/>
-      </w:pPr>
-      <w:r>
-        <w:t>Two editorial decisions seem intentional. First, Psalm 1 pairs naturally with Psalm 2; both poems end with the word “happy” (</w:t>
-      </w:r>
-      <w:r>
-        <w:rPr>
-          <w:i/>
-        </w:rPr>
-        <w:t>ashrei</w:t>
-      </w:r>
-      <w:r>
-        <w:t xml:space="preserve"> 1:1; 2:12), creating an entry arch to the Psalter that is at once personal and political: devotion to God’s teaching (Psalm 1) and trust in God’s reign over arrogant powers (Psalm 2). Second, Psalm 1’s language leans toward wisdom rather than cult. The temple is not the focus; Torah is. That suits the book’s later history, when study and prayer often had to replace rites. But the psalm does not date itself. Its theological center—the “two ways”—is classically Deuteronomic: “Follow the path… that you may thrive” (Deut 5:30); “I set before you life and death” (Deut 30:15–20). The Psalm’s metaphor of “way” (</w:t>
-      </w:r>
-      <w:r>
-        <w:rPr>
-          <w:i/>
-        </w:rPr>
-        <w:t>derek</w:t>
-      </w:r>
-      <w:r>
-        <w:t>) and “walking” (</w:t>
-      </w:r>
-      <w:r>
-        <w:rPr>
-          <w:i/>
-        </w:rPr>
-        <w:t>halakh</w:t>
-      </w:r>
-      <w:r>
-        <w:t>) is the Bible’s long habit of turning ethics into a path underfoot.</w:t>
-      </w:r>
-    </w:p>
-    <w:p>
-      <w:pPr>
-        <w:pStyle w:val="BodySans"/>
-      </w:pPr>
-      <w:r>
-        <w:t xml:space="preserve">The tree is not merely blessed; it is cultivated. The participle </w:t>
-      </w:r>
-      <w:r>
-        <w:rPr>
-          <w:i/>
-        </w:rPr>
-        <w:t>shatul</w:t>
-      </w:r>
-      <w:r>
-        <w:t xml:space="preserve"> means “transplanted” (BDB), the gardener’s act of re‑siting a good sapling. Its placement is beside </w:t>
-      </w:r>
-      <w:r>
-        <w:rPr>
-          <w:i/>
-        </w:rPr>
-        <w:t>palgei mayim</w:t>
-      </w:r>
-      <w:r>
-        <w:t>—divided watercourses. These are channels, irrigation rills, not a single stream. In a land of seasonal rain, the difference is everything. Jeremiah 17:8, likely echoing our psalm, speaks of a tree whose root reaches out to a stream and which does not fear heat. Ezekiel 19:10 pictures a vine planted “beside abundant waters.” The point is not prosperity gospel but rootedness: fruit in the proper time and leaves that don’t wither in stress. The final line—“whatever he does prospers”—troubles modern ears. But “prosper” (</w:t>
-      </w:r>
-      <w:r>
-        <w:rPr>
-          <w:i/>
-        </w:rPr>
-        <w:t>yatsliaḥ</w:t>
-      </w:r>
-      <w:r>
-        <w:t>) here is closer to “comes to good effect” than “strikes it rich.” Its nearest scriptural cousin is again Joshua 1:8: success as the outworking of obedience, not as a guarantee against suffering. Read inside the Psalter, with its laments and exiles, the promise is backbone, not insulation.</w:t>
-      </w:r>
-    </w:p>
-    <w:p>
-      <w:pPr>
-        <w:pStyle w:val="BodySans"/>
-      </w:pPr>
-      <w:r>
-        <w:t>By contrast, the wicked are “like chaff which the wind drives away.” The simile is terse and cruel. Chaff (</w:t>
-      </w:r>
-      <w:r>
-        <w:rPr>
-          <w:i/>
-        </w:rPr>
-        <w:t>motz</w:t>
-      </w:r>
-      <w:r>
-        <w:t xml:space="preserve">) has two properties that matter in biblical usage: it is weightless and it is waste. The figurative database confirms the pattern: chaff, almost always, is the image of enemies in judgment (Ps 35:5; Isa 17:13). Here the agent is the </w:t>
-      </w:r>
-      <w:r>
-        <w:rPr>
-          <w:i/>
-        </w:rPr>
-        <w:t>ruaḥ</w:t>
-      </w:r>
-      <w:r>
-        <w:t>, wind—or spirit. The ambiguity is theological: the same word names the breeze and the breath of God. Either way, nothing holds.</w:t>
-      </w:r>
-    </w:p>
-    <w:p>
-      <w:pPr>
-        <w:pStyle w:val="BodySans"/>
-      </w:pPr>
-      <w:r>
-        <w:t xml:space="preserve">The legal turn in verse 5 sharpens the destinies. “Will not stand in the judgment” uses </w:t>
-      </w:r>
-      <w:r>
-        <w:rPr>
-          <w:i/>
-        </w:rPr>
-        <w:t>qum</w:t>
-      </w:r>
-      <w:r>
-        <w:t xml:space="preserve"> in its juridical sense: to stand means to have your case established. Deuteronomy 19:15: “a matter will stand [</w:t>
-      </w:r>
-      <w:r>
-        <w:rPr>
-          <w:i/>
-        </w:rPr>
-        <w:t>yakum</w:t>
-      </w:r>
-      <w:r>
-        <w:t>—be established] on the testimony of two witnesses.” The wicked have no standing. Nor do sinners belong in “the assembly of the righteous” (</w:t>
-      </w:r>
-      <w:r>
-        <w:rPr>
-          <w:i/>
-        </w:rPr>
-        <w:t>‘adat tsaddiqim</w:t>
-      </w:r>
-      <w:r>
-        <w:t xml:space="preserve">). The noun </w:t>
-      </w:r>
-      <w:r>
-        <w:rPr>
-          <w:i/>
-        </w:rPr>
-        <w:t>‘edah</w:t>
-      </w:r>
-      <w:r>
-        <w:t xml:space="preserve"> can mean Israel’s congregation; here it leans eschatological—fellowship under God’s verdict. The poets’ final verb chooses relationship over surveillance: “the LORD knows (</w:t>
-      </w:r>
-      <w:r>
-        <w:rPr>
-          <w:i/>
-        </w:rPr>
-        <w:t>yada‘</w:t>
-      </w:r>
-      <w:r>
-        <w:t>) the way of the righteous.” In biblical idiom this knowing is intimate and covenantal: “I have known Abraham” (Gen 18:19); “You only have I known” (Amos 3:2). The opposite fate needs no actor. The wicked way “perishes.” Rot is what happens when something has no root in the real.</w:t>
-      </w:r>
-    </w:p>
-    <w:p>
-      <w:pPr>
-        <w:pStyle w:val="BodySans"/>
-      </w:pPr>
-      <w:r>
-        <w:t>A word on reception. Rabbinic tradition loved the small hinge in verse 2: “the teaching of the LORD… and on his teaching.” “At first,” says Avodah Zarah 19a, “it is called God’s Torah; after one labors in it, it becomes his.” The Talmud even uses our verse in a wry legal debate (Kiddushin 32a) about whether a teacher can forgo honor: is Torah “his”? Elsewhere the rabbis hear in “its fruit in its season” a humane rhythm for scholars’ lives, down to domestic obligations (Ketubot 62b). One need not follow the halakhic byways to feel the larger point: Psalm 1 imagines devotion as something that becomes your voice, your mind, your rootedness—your way.</w:t>
-      </w:r>
-    </w:p>
-    <w:p>
-      <w:pPr>
-        <w:pStyle w:val="BodySans"/>
-      </w:pPr>
-      <w:r>
-        <w:t>Definitions for reference:</w:t>
-      </w:r>
-    </w:p>
-    <w:p>
-      <w:pPr>
-        <w:pStyle w:val="BodySans"/>
-      </w:pPr>
-      <w:r>
-        <w:t>- LXX: the Septuagint, the ancient Greek translation of the Hebrew Bible.</w:t>
-      </w:r>
-    </w:p>
-    <w:p>
-      <w:pPr>
-        <w:pStyle w:val="BodySans"/>
-      </w:pPr>
-      <w:r>
-        <w:t>- MT: the Masoretic Text, the standard medieval Hebrew text underlying most modern translations.</w:t>
-      </w:r>
-    </w:p>
-    <w:p>
-      <w:pPr>
-        <w:pStyle w:val="BodySans"/>
-      </w:pPr>
-      <w:r>
-        <w:t>- BDB: Brown–Driver–Briggs Hebrew and English Lexicon, a standard reference for biblical Hebrew.</w:t>
-      </w:r>
-    </w:p>
-    <w:p>
-      <w:pPr>
-        <w:pStyle w:val="BodySans"/>
-      </w:pPr>
-      <w:r>
-        <w:t>- Merism: a figure naming two extremes to imply the whole (“day and night”).</w:t>
-      </w:r>
-    </w:p>
-    <w:p>
-      <w:pPr>
-        <w:pStyle w:val="BodySans"/>
-      </w:pPr>
-      <w:r>
-        <w:t>- Anaphora: repeating a word at the start of successive phrases.</w:t>
-      </w:r>
-    </w:p>
-    <w:p>
-      <w:pPr>
-        <w:pStyle w:val="BodySans"/>
-      </w:pPr>
-      <w:r>
-        <w:t>- Inclusio: repeating a word/idea at beginning and end to frame a unit.</w:t>
-      </w:r>
-    </w:p>
-    <w:p>
-      <w:pPr>
-        <w:pStyle w:val="BodySans"/>
-      </w:pPr>
-      <w:r>
-        <w:t>- Colon: a single poetic line within a pair or triplet.</w:t>
-      </w:r>
-    </w:p>
-    <w:p>
-      <w:r>
-        <w:br w:type="page"/>
       </w:r>
     </w:p>
     <w:p>
@@ -590,6 +262,582 @@
         <w:pStyle w:val="Heading2"/>
       </w:pPr>
       <w:r>
+        <w:t>Introduction</w:t>
+      </w:r>
+    </w:p>
+    <w:p>
+      <w:pPr>
+        <w:pStyle w:val="BodySans"/>
+      </w:pPr>
+      <w:r>
+        <w:t>The editors of the Psalter begin not with a song of rescue but with a lesson in orientation. Psalm 1 is a wisdom poem that sets the compass: there are two ways to travel through the world. One leads to rootedness and fruit; the other blows away like dust. Read after this psalm, the lament and praise that follow become part of a larger schooling—how to live before God when joy is abundant or when joy runs out.</w:t>
+      </w:r>
+    </w:p>
+    <w:p>
+      <w:pPr>
+        <w:pStyle w:val="BodySans"/>
+      </w:pPr>
+      <w:r>
+        <w:t>The opening word, אַשְׁרֵי, is both promise and posture. The phrase “אַשְׁרֵי הָאִישׁ”—“Happy is the man”—enters the Greek Bible as μακάριος ἀνήρ (makarios anēr), a cadence that will echo in later beatitudes. The Hebrew, though, is more than a headline. Medieval readers noted that אַשְׁרֵי is plural in form; Radak glossed: happiness is never a single windfall but a gathering of good. The psalm proceeds to specify that “gathering” not as luck but as a disciplined avoidance of bad company and a cultivated love for instruction.</w:t>
+      </w:r>
+    </w:p>
+    <w:p>
+      <w:pPr>
+        <w:pStyle w:val="BodySans"/>
+      </w:pPr>
+      <w:r>
+        <w:t>The first line runs on three negations: “has not walked… has not stood… has not sat” (</w:t>
+      </w:r>
+      <w:r>
+        <w:rPr>
+          <w:i/>
+        </w:rPr>
+      </w:r>
+      <w:r>
+        <w:rPr>
+          <w:b/>
+          <w:i/>
+        </w:rPr>
+      </w:r>
+      <w:r>
+        <w:rPr>
+          <w:i/>
+        </w:rPr>
+        <w:t>LŌ'</w:t>
+      </w:r>
+      <w:r>
+        <w:rPr>
+          <w:b/>
+          <w:i/>
+        </w:rPr>
+      </w:r>
+      <w:r>
+        <w:rPr>
+          <w:i/>
+        </w:rPr>
+        <w:t xml:space="preserve"> hā-</w:t>
+      </w:r>
+      <w:r>
+        <w:rPr>
+          <w:b/>
+          <w:i/>
+        </w:rPr>
+      </w:r>
+      <w:r>
+        <w:rPr>
+          <w:i/>
+        </w:rPr>
+        <w:t>LAKH</w:t>
+      </w:r>
+      <w:r>
+        <w:rPr>
+          <w:b/>
+          <w:i/>
+        </w:rPr>
+      </w:r>
+      <w:r>
+        <w:rPr>
+          <w:i/>
+        </w:rPr>
+        <w:t xml:space="preserve"> … </w:t>
+      </w:r>
+      <w:r>
+        <w:rPr>
+          <w:b/>
+          <w:i/>
+        </w:rPr>
+      </w:r>
+      <w:r>
+        <w:rPr>
+          <w:i/>
+        </w:rPr>
+        <w:t>LŌ'</w:t>
+      </w:r>
+      <w:r>
+        <w:rPr>
+          <w:b/>
+          <w:i/>
+        </w:rPr>
+      </w:r>
+      <w:r>
+        <w:rPr>
+          <w:i/>
+        </w:rPr>
+        <w:t xml:space="preserve"> ʿā-</w:t>
+      </w:r>
+      <w:r>
+        <w:rPr>
+          <w:b/>
+          <w:i/>
+        </w:rPr>
+      </w:r>
+      <w:r>
+        <w:rPr>
+          <w:i/>
+        </w:rPr>
+        <w:t>MĀDH</w:t>
+      </w:r>
+      <w:r>
+        <w:rPr>
+          <w:b/>
+          <w:i/>
+        </w:rPr>
+      </w:r>
+      <w:r>
+        <w:rPr>
+          <w:i/>
+        </w:rPr>
+        <w:t xml:space="preserve"> … </w:t>
+      </w:r>
+      <w:r>
+        <w:rPr>
+          <w:b/>
+          <w:i/>
+        </w:rPr>
+      </w:r>
+      <w:r>
+        <w:rPr>
+          <w:i/>
+        </w:rPr>
+        <w:t>LŌ'</w:t>
+      </w:r>
+      <w:r>
+        <w:rPr>
+          <w:b/>
+          <w:i/>
+        </w:rPr>
+      </w:r>
+      <w:r>
+        <w:rPr>
+          <w:i/>
+        </w:rPr>
+        <w:t xml:space="preserve"> yā-</w:t>
+      </w:r>
+      <w:r>
+        <w:rPr>
+          <w:b/>
+          <w:i/>
+        </w:rPr>
+      </w:r>
+      <w:r>
+        <w:rPr>
+          <w:i/>
+        </w:rPr>
+        <w:t>SHĀV</w:t>
+      </w:r>
+      <w:r>
+        <w:rPr>
+          <w:b/>
+          <w:i/>
+        </w:rPr>
+      </w:r>
+      <w:r>
+        <w:rPr>
+          <w:i/>
+        </w:rPr>
+      </w:r>
+      <w:r>
+        <w:t xml:space="preserve">). Three “no’s” in a row make an anaphora (a deliberate repetition at the start of lines), and the sibilants in “מוֹשַׁב… יָשַׁב” (mōshav… yashav) bind the last two. The point is not pedantry but progression: in biblical idiom to “walk” a “way” means to adopt a manner of life (Deut 8:6; 10:12; 19:9). To “stand” can mean to hold one’s ground, especially in court (compare Deut 19:15: “A single witness shall not stand [לֹא יָקוּם] to establish a case”). To “sit” signals belonging: you’ve taken a seat, joined the circle. The nouns escalate too: “wicked” </w:t>
+      </w:r>
+      <w:r>
+        <w:t>(</w:t>
+      </w:r>
+      <w:r>
+        <w:rPr>
+          <w:rFonts w:ascii="Aptos" w:hAnsi="Aptos"/>
+          <w:sz w:val="24"/>
+          <w:rtl/>
+        </w:rPr>
+        <w:t>רְשָׁעִים</w:t>
+      </w:r>
+      <w:r>
+        <w:t>)</w:t>
+      </w:r>
+      <w:r>
+        <w:t xml:space="preserve">, the broad biblical term for those set against God’s order; “sinners” </w:t>
+      </w:r>
+      <w:r>
+        <w:t>(</w:t>
+      </w:r>
+      <w:r>
+        <w:rPr>
+          <w:rFonts w:ascii="Aptos" w:hAnsi="Aptos"/>
+          <w:sz w:val="24"/>
+          <w:rtl/>
+        </w:rPr>
+        <w:t>חַטָּאִים</w:t>
+      </w:r>
+      <w:r>
+        <w:t>)</w:t>
+      </w:r>
+      <w:r>
+        <w:t xml:space="preserve">, those who miss the mark; and “scoffers” </w:t>
+      </w:r>
+      <w:r>
+        <w:t>(</w:t>
+      </w:r>
+      <w:r>
+        <w:rPr>
+          <w:rFonts w:ascii="Aptos" w:hAnsi="Aptos"/>
+          <w:sz w:val="24"/>
+          <w:rtl/>
+        </w:rPr>
+        <w:t>לֵצִים</w:t>
+      </w:r>
+      <w:r>
+        <w:t>)</w:t>
+      </w:r>
+      <w:r>
+        <w:t>, the incorrigible mockers of Proverbs who treat correction as a joke. The Septuagint renders לֵצִים as λοιμοί (“pestilent ones”), shifting the emphasis from mockery to social contagion—moral derision as a public health hazard. Either way, the psalm begins with the sociology of character: the people you walk with train your gait.</w:t>
+      </w:r>
+    </w:p>
+    <w:p>
+      <w:pPr>
+        <w:pStyle w:val="BodySans"/>
+      </w:pPr>
+      <w:r>
+        <w:t>Then comes the pivot: “but rather” (</w:t>
+      </w:r>
+      <w:r>
+        <w:rPr>
+          <w:i/>
+        </w:rPr>
+      </w:r>
+      <w:r>
+        <w:rPr>
+          <w:b/>
+          <w:i/>
+        </w:rPr>
+      </w:r>
+      <w:r>
+        <w:rPr>
+          <w:i/>
+        </w:rPr>
+        <w:t>KIY</w:t>
+      </w:r>
+      <w:r>
+        <w:rPr>
+          <w:b/>
+          <w:i/>
+        </w:rPr>
+      </w:r>
+      <w:r>
+        <w:rPr>
+          <w:i/>
+        </w:rPr>
+        <w:t xml:space="preserve"> 'im-</w:t>
+      </w:r>
+      <w:r>
+        <w:t>)—a reversal in grammar and path. The blessed person delights in “the Torah of YHWH” and “meditates” on it “day and night.” The key verb, יֶהְגֶּה (</w:t>
+      </w:r>
+      <w:r>
+        <w:rPr>
+          <w:i/>
+        </w:rPr>
+        <w:t>yeh-</w:t>
+      </w:r>
+      <w:r>
+        <w:rPr>
+          <w:b/>
+          <w:i/>
+        </w:rPr>
+      </w:r>
+      <w:r>
+        <w:rPr>
+          <w:i/>
+        </w:rPr>
+        <w:t>GEH</w:t>
+      </w:r>
+      <w:r>
+        <w:rPr>
+          <w:b/>
+          <w:i/>
+        </w:rPr>
+      </w:r>
+      <w:r>
+        <w:rPr>
+          <w:i/>
+        </w:rPr>
+      </w:r>
+      <w:r>
+        <w:t>), is tactile: to murmur, to growl, to keep words in the mouth until they flavor the mind. When Joshua is told “וְהָגִיתָ בּוֹ יוֹמָם וָלַיְלָה” (“meditate on it day and night,” Josh 1:8), a habit is prescribed: recitation becoming rumination. Here, the poem moves from “תּוֹרַת ה׳” (“the teaching of YHWH”) to “וּבְתוֹרָתוֹ” (“in his teaching”); the sages loved that turn. Rashi cites the rabbinic gloss (Avodah Zarah 19a): at first it is God’s Torah; through toil it becomes yours. The merism “day and night” (naming two poles to mean the whole) signals not an hour count but a through-line: this is what your mind returns to.</w:t>
+      </w:r>
+    </w:p>
+    <w:p>
+      <w:pPr>
+        <w:pStyle w:val="BodySans"/>
+      </w:pPr>
+      <w:r>
+        <w:t>The heart of the psalm is horticulture. “He is like a tree planted (</w:t>
+      </w:r>
+      <w:r>
+        <w:rPr>
+          <w:i/>
+        </w:rPr>
+        <w:t>shā-</w:t>
+      </w:r>
+      <w:r>
+        <w:rPr>
+          <w:b/>
+          <w:i/>
+        </w:rPr>
+      </w:r>
+      <w:r>
+        <w:rPr>
+          <w:i/>
+        </w:rPr>
+        <w:t>THŪL</w:t>
+      </w:r>
+      <w:r>
+        <w:rPr>
+          <w:b/>
+          <w:i/>
+        </w:rPr>
+      </w:r>
+      <w:r>
+        <w:rPr>
+          <w:i/>
+        </w:rPr>
+      </w:r>
+      <w:r>
+        <w:t>) by channels of water (</w:t>
+      </w:r>
+      <w:r>
+        <w:rPr>
+          <w:i/>
+        </w:rPr>
+        <w:t>pal-ghēy-</w:t>
+      </w:r>
+      <w:r>
+        <w:rPr>
+          <w:b/>
+          <w:i/>
+        </w:rPr>
+      </w:r>
+      <w:r>
+        <w:rPr>
+          <w:i/>
+        </w:rPr>
+        <w:t>MĀ</w:t>
+      </w:r>
+      <w:r>
+        <w:rPr>
+          <w:b/>
+          <w:i/>
+        </w:rPr>
+      </w:r>
+      <w:r>
+        <w:rPr>
+          <w:i/>
+        </w:rPr>
+        <w:t>-yim</w:t>
+      </w:r>
+      <w:r>
+        <w:t>).” The participle שָׁתוּל means transplanted—set in a chosen place (Jer 17:8; Ezek 19:10; Ps 92:14). The site is irrigated: פַלְגֵי מַיִם are divided runnels, not a single river. This is cultivation as much as nature. The three clauses that follow are compact and sensuous: “gives its fruit in season,” “its leaf does not wither,” “whatever he does prospers.” BDB notes יִבּוֹל (“withers,” from נָבֵל) is used for leaves and for moral collapse; here its negation is botanical and ethical stamina. The last line—“כֹּל אֲשֶׁר־יַעֲשֶׂה יַצְלִיחַ”—feels absolute. Readers as early as the Talmud pressed it into daily life with audacity (Ketubbot 62b: “This is one who fulfills marital ‘season’ on the eve of Sabbath”), while others noticed that the Psalter itself will complicate the claim. Psalm 73 looks squarely at prosperous wickedness. The wisdom of Psalm 1 is not a vending machine. It describes the long arc of a life rooted by a reliable water source; the time-scale is “in season.”</w:t>
+      </w:r>
+    </w:p>
+    <w:p>
+      <w:pPr>
+        <w:pStyle w:val="BodySans"/>
+      </w:pPr>
+      <w:r>
+        <w:t xml:space="preserve">The wicked receive only a sketch: “Not so… but like chaff the wind drives away” </w:t>
+      </w:r>
+      <w:r>
+        <w:t>(</w:t>
+      </w:r>
+      <w:r>
+        <w:rPr>
+          <w:rFonts w:ascii="Aptos" w:hAnsi="Aptos"/>
+          <w:sz w:val="24"/>
+          <w:rtl/>
+        </w:rPr>
+        <w:t>כַּמֹּץ אֲשֶׁר־תִּדְּפֶנּוּ רוּחַ</w:t>
+      </w:r>
+      <w:r>
+        <w:t>)</w:t>
+      </w:r>
+      <w:r>
+        <w:t xml:space="preserve">. Chaff is threshing-floor waste—light, good for nothing, at the mercy of a breeze (Ps 35:5; 83:14; Isa 17:13). The asymmetry is deliberate; there is less to say about insubstantiality. The legal turn in vv. 5–6 completes the moral geography. “Therefore the wicked shall not stand in the judgment” </w:t>
+      </w:r>
+      <w:r>
+        <w:t>(</w:t>
+      </w:r>
+      <w:r>
+        <w:rPr>
+          <w:rFonts w:ascii="Aptos" w:hAnsi="Aptos"/>
+          <w:sz w:val="24"/>
+          <w:rtl/>
+        </w:rPr>
+        <w:t>עַל־כֵן לֹא־יָקֻמוּ רְשָׁעִים בַּמִּשְׁפָּט</w:t>
+      </w:r>
+      <w:r>
+        <w:t>)</w:t>
+      </w:r>
+      <w:r>
+        <w:t xml:space="preserve">. Again the verb “stand” carries forensic weight: Deuteronomy uses יָקוּם for the validation of testimony (19:15). To “stand in judgment” is to be vindicated; they will not. Nor will “sinners stand in the assembly of the righteous” </w:t>
+      </w:r>
+      <w:r>
+        <w:t>(</w:t>
+      </w:r>
+      <w:r>
+        <w:rPr>
+          <w:rFonts w:ascii="Aptos" w:hAnsi="Aptos"/>
+          <w:sz w:val="24"/>
+          <w:rtl/>
+        </w:rPr>
+        <w:t>בַּעֲדַת צַדִּיקִים</w:t>
+      </w:r>
+      <w:r>
+        <w:t>)</w:t>
+      </w:r>
+      <w:r>
+        <w:t>. עֵדָה is the technical word for an appointed congregation; here it marks belonging—who counts as part of the enduring people.</w:t>
+      </w:r>
+    </w:p>
+    <w:p>
+      <w:pPr>
+        <w:pStyle w:val="BodySans"/>
+      </w:pPr>
+      <w:r>
+        <w:t xml:space="preserve">The final couplet states, with lapidary clarity, the antithesis the poem has been building: “For YHWH knows the way of the righteous, but the way of the wicked perishes.” To “know” </w:t>
+      </w:r>
+      <w:r>
+        <w:t>(</w:t>
+      </w:r>
+      <w:r>
+        <w:rPr>
+          <w:rFonts w:ascii="Aptos" w:hAnsi="Aptos"/>
+          <w:sz w:val="24"/>
+          <w:rtl/>
+        </w:rPr>
+        <w:t>יָדַע</w:t>
+      </w:r>
+      <w:r>
+        <w:t>)</w:t>
+      </w:r>
+      <w:r>
+        <w:t xml:space="preserve"> in Hebrew often exceeds cognition: “I have known you by name,” God tells Moses (Exod 33:12); “I knew you in the wilderness,” the prophet says for God (Hos 13:5). It is elective regard, watchful care. The line is as compact a theology as the Bible offers: the path aligned with God’s instruction is kept in God’s knowledge; the other path, by its own design, unravels.</w:t>
+      </w:r>
+    </w:p>
+    <w:p>
+      <w:pPr>
+        <w:pStyle w:val="BodySans"/>
+      </w:pPr>
+      <w:r>
+        <w:t xml:space="preserve">Two features sharpen this architecture. First, the psalm is framed by “way” </w:t>
+      </w:r>
+      <w:r>
+        <w:t>(</w:t>
+      </w:r>
+      <w:r>
+        <w:rPr>
+          <w:rFonts w:ascii="Aptos" w:hAnsi="Aptos"/>
+          <w:sz w:val="24"/>
+          <w:rtl/>
+        </w:rPr>
+        <w:t>דֶּרֶךְ</w:t>
+      </w:r>
+      <w:r>
+        <w:t>)</w:t>
+      </w:r>
+      <w:r>
+        <w:t xml:space="preserve"> in v. 1 and v. 6—an inclusio, a matching phrase at start and finish that marks a unit and its theme. Second, early Jewish tradition paired Psalm 1 with Psalm 2 (see b. Berakhot 9b): together, they stretch from “Torah” in the quiet mind to “nations” in public tumult. Read in tandem, they teach that meditation and politics are not separate compartments but adjoining rooms.</w:t>
+      </w:r>
+    </w:p>
+    <w:p>
+      <w:pPr>
+        <w:pStyle w:val="BodySans"/>
+      </w:pPr>
+      <w:r>
+        <w:t>Comparative literature does help. Egyptian and Mesopotamian instruction texts do speak of two paths and of a righteous life. What is distinctive here is not the binary but the source: delight is anchored to Torah—the particular instruction of Israel’s God—not to royal etiquette or pragmatic shrewdness. And the figure is not a sage in a court but an ordinary person placed like a tree by hand.</w:t>
+      </w:r>
+    </w:p>
+    <w:p>
+      <w:pPr>
+        <w:pStyle w:val="BodySans"/>
+      </w:pPr>
+      <w:r>
+        <w:t>Technical notes for the curious:</w:t>
+      </w:r>
+    </w:p>
+    <w:p>
+      <w:pPr>
+        <w:pStyle w:val="BodySans"/>
+      </w:pPr>
+      <w:r>
+        <w:t>- “Colon” refers to a single line (or half-line) of verse; biblical poetry builds meaning by the relation between cola.</w:t>
+      </w:r>
+    </w:p>
+    <w:p>
+      <w:pPr>
+        <w:pStyle w:val="BodySans"/>
+      </w:pPr>
+      <w:r>
+        <w:t>- “Antithetic parallelism” is when the second colon sets an opposite against the first (“A is so, but B”); Psalm 1:6 is a classic instance.</w:t>
+      </w:r>
+    </w:p>
+    <w:p>
+      <w:pPr>
+        <w:pStyle w:val="BodySans"/>
+      </w:pPr>
+      <w:r>
+        <w:t>- “Inclusio” is the bracketing of a unit with a repeated word or phrase (“way” in vv. 1 and 6).</w:t>
+      </w:r>
+    </w:p>
+    <w:p>
+      <w:pPr>
+        <w:pStyle w:val="BodySans"/>
+      </w:pPr>
+      <w:r>
+        <w:t>- “MT” denotes the Masoretic Text, the standard medieval Hebrew tradition; “LXX” is the Septuagint, the ancient Greek translation; “BDB” is the Brown–Driver–Briggs Hebrew lexicon.</w:t>
+      </w:r>
+    </w:p>
+    <w:p>
+      <w:pPr>
+        <w:pStyle w:val="BodySans"/>
+      </w:pPr>
+      <w:r>
+        <w:t>The effect of Psalm 1 is to reorient the reader: before we learn to cry out or to rejoice, we are taught where to put our roots. The Psalter opens not with a mood but with a planting.</w:t>
+      </w:r>
+    </w:p>
+    <w:p>
+      <w:pPr>
+        <w:pStyle w:val="BodySans"/>
+      </w:pPr>
+      <w:r>
+        <w:t>## Modern Jewish Liturgical Use</w:t>
+      </w:r>
+    </w:p>
+    <w:p>
+      <w:pPr>
+        <w:pStyle w:val="BodySans"/>
+      </w:pPr>
+      <w:r>
+        <w:t>Psalm 1 is not part of the fixed daily or Shabbat cycle as a whole, but its language threads through Jewish prayer. The beatitude formula אַשְׁרֵי stands behind the prayer popularly called “Ashrei” (recited daily at Shacharit and Mincha), whose refrain is Psalm 145 but is framed by beatitude verses (Ps 84:5; 144:15). The prominence of אַשְׁרֵי as a liturgical word of blessed orientation gives Psalm 1’s opening line wide resonance.</w:t>
+      </w:r>
+    </w:p>
+    <w:p>
+      <w:pPr>
+        <w:pStyle w:val="BodySans"/>
+      </w:pPr>
+      <w:r>
+        <w:t>Verse 2’s “יוֹמָם וָלַיְלָה” (“day and night”) shapes the morning blessings over Torah (Birkhot HaTorah). After those blessings, many rites include a short anthology of texts on learning Torah that features Joshua 1:8 (“וְהָגִיתָ בּוֹ יוֹמָם וָלַיְלָה”), whose language mirrors Psalm 1:2’s “וּבְתוֹרָתוֹ יֶהְגֶּה יוֹמָם וָלַיְלָה.” The pairing makes explicit what Psalm 1 implies: a life ordered by regular, audible study.</w:t>
+      </w:r>
+    </w:p>
+    <w:p>
+      <w:pPr>
+        <w:pStyle w:val="BodySans"/>
+      </w:pPr>
+      <w:r>
+        <w:t>The tree image of v. 3 has colored piyyut (liturgical poetry) and communal blessings that pray for “planting” and prosperity, especially in communities that emphasize Torah learning as the heart of communal flourishing. In short, Jewish liturgy receives Psalm 1 as a doorway: blessedness is a practiced orientation—resisting corrosive company, taking delight in the words that make a people—and prayer assumes that orientation as its daily ground.</w:t>
+      </w:r>
+    </w:p>
+    <w:p>
+      <w:pPr>
+        <w:pStyle w:val="Heading2"/>
+      </w:pPr>
+      <w:r>
         <w:t>Verse-by-Verse Commentary</w:t>
       </w:r>
     </w:p>
@@ -603,6 +851,19 @@
     </w:p>
     <w:p>
       <w:pPr>
+        <w:jc w:val="right"/>
+      </w:pPr>
+      <w:r>
+        <w:rPr>
+          <w:rFonts w:ascii="SBL Hebrew" w:hAnsi="SBL Hebrew"/>
+          <w:sz w:val="28"/>
+          <w:rtl/>
+        </w:rPr>
+        <w:t>אַ֥שְֽׁרֵי־הָאִ֗ישׁ אֲשֶׁ֤ר ׀ לֹ֥א הָלַךְ֮ בַּעֲצַ֢ת רְשָׁ֫עִ֥ים וּבְדֶ֣רֶךְ חַ֭טָּאִים לֹ֥א עָמָ֑ד וּבְמוֹשַׁ֥ב לֵ֝צִ֗ים לֹ֣א יָשָֽׁב׃</w:t>
+      </w:r>
+    </w:p>
+    <w:p>
+      <w:pPr>
         <w:pStyle w:val="BodySans"/>
       </w:pPr>
       <w:r>
@@ -610,7 +871,7 @@
           <w:b w:val="0"/>
           <w:i w:val="0"/>
         </w:rPr>
-        <w:t>“Happy the man who has not walked in the counsel of the wicked, nor stood in the path of sinners, nor sat in the seat of scoffers.”</w:t>
+        <w:t>The psalm opens with אַשְׁרֵי הָאִישׁ, “Happy is the man.” Radak notes that אַשְׁרֵי is plural in form, hinting that happiness is composite, a confluence of goods. In Greek the line becomes μακάριος ἀνήρ, the beatitude cadence that later literature will make famous.</w:t>
       </w:r>
       <w:r>
         <w:br/>
@@ -623,98 +884,254 @@
           <w:b w:val="0"/>
           <w:i w:val="0"/>
         </w:rPr>
-        <w:t xml:space="preserve">The opening word, </w:t>
+        <w:t>The three clauses build a staircase of refusal—“has not walked… has not stood… has not sat” (</w:t>
       </w:r>
       <w:r>
         <w:rPr>
           <w:i/>
         </w:rPr>
-        <w:t>’ashrei</w:t>
+      </w:r>
+      <w:r>
+        <w:rPr>
+          <w:b/>
+          <w:i/>
+        </w:rPr>
+      </w:r>
+      <w:r>
+        <w:rPr>
+          <w:i/>
+        </w:rPr>
+        <w:t>LŌ'</w:t>
+      </w:r>
+      <w:r>
+        <w:rPr>
+          <w:b/>
+          <w:i/>
+        </w:rPr>
+      </w:r>
+      <w:r>
+        <w:rPr>
+          <w:i/>
+        </w:rPr>
+        <w:t xml:space="preserve"> hā-</w:t>
+      </w:r>
+      <w:r>
+        <w:rPr>
+          <w:b/>
+          <w:i/>
+        </w:rPr>
+      </w:r>
+      <w:r>
+        <w:rPr>
+          <w:i/>
+        </w:rPr>
+        <w:t>LAKH</w:t>
+      </w:r>
+      <w:r>
+        <w:rPr>
+          <w:b/>
+          <w:i/>
+        </w:rPr>
+      </w:r>
+      <w:r>
+        <w:rPr>
+          <w:i/>
+        </w:rPr>
+        <w:t xml:space="preserve"> … </w:t>
+      </w:r>
+      <w:r>
+        <w:rPr>
+          <w:b/>
+          <w:i/>
+        </w:rPr>
+      </w:r>
+      <w:r>
+        <w:rPr>
+          <w:i/>
+        </w:rPr>
+        <w:t>LŌ'</w:t>
+      </w:r>
+      <w:r>
+        <w:rPr>
+          <w:b/>
+          <w:i/>
+        </w:rPr>
+      </w:r>
+      <w:r>
+        <w:rPr>
+          <w:i/>
+        </w:rPr>
+        <w:t xml:space="preserve"> ʿā-</w:t>
+      </w:r>
+      <w:r>
+        <w:rPr>
+          <w:b/>
+          <w:i/>
+        </w:rPr>
+      </w:r>
+      <w:r>
+        <w:rPr>
+          <w:i/>
+        </w:rPr>
+        <w:t>MĀDH</w:t>
+      </w:r>
+      <w:r>
+        <w:rPr>
+          <w:b/>
+          <w:i/>
+        </w:rPr>
+      </w:r>
+      <w:r>
+        <w:rPr>
+          <w:i/>
+        </w:rPr>
+        <w:t xml:space="preserve"> … </w:t>
+      </w:r>
+      <w:r>
+        <w:rPr>
+          <w:b/>
+          <w:i/>
+        </w:rPr>
+      </w:r>
+      <w:r>
+        <w:rPr>
+          <w:i/>
+        </w:rPr>
+        <w:t>LŌ'</w:t>
+      </w:r>
+      <w:r>
+        <w:rPr>
+          <w:b/>
+          <w:i/>
+        </w:rPr>
+      </w:r>
+      <w:r>
+        <w:rPr>
+          <w:i/>
+        </w:rPr>
+        <w:t xml:space="preserve"> yā-</w:t>
+      </w:r>
+      <w:r>
+        <w:rPr>
+          <w:b/>
+          <w:i/>
+        </w:rPr>
+      </w:r>
+      <w:r>
+        <w:rPr>
+          <w:i/>
+        </w:rPr>
+        <w:t>SHĀV</w:t>
+      </w:r>
+      <w:r>
+        <w:rPr>
+          <w:b/>
+          <w:i/>
+        </w:rPr>
+      </w:r>
+      <w:r>
+        <w:rPr>
+          <w:i/>
+        </w:rPr>
       </w:r>
       <w:r>
         <w:rPr>
           <w:b w:val="0"/>
           <w:i w:val="0"/>
         </w:rPr>
-        <w:t xml:space="preserve">, is a plural of intensity: not a mood but a state of flourishing (Radak: “many good things”). The grammar builds a staircase. Each rung is a refusal: “has not walked… has not stood… has not sat.” The nouns track the verbs. </w:t>
+        <w:t xml:space="preserve">). The repeated </w:t>
       </w:r>
       <w:r>
         <w:rPr>
           <w:i/>
         </w:rPr>
-        <w:t>‘Atzat</w:t>
+      </w:r>
+      <w:r>
+        <w:rPr>
+          <w:b/>
+          <w:i/>
+        </w:rPr>
+      </w:r>
+      <w:r>
+        <w:rPr>
+          <w:i/>
+        </w:rPr>
+        <w:t>LŌ'</w:t>
+      </w:r>
+      <w:r>
+        <w:rPr>
+          <w:b/>
+          <w:i/>
+        </w:rPr>
+      </w:r>
+      <w:r>
+        <w:rPr>
+          <w:i/>
+        </w:rPr>
       </w:r>
       <w:r>
         <w:rPr>
           <w:b w:val="0"/>
           <w:i w:val="0"/>
         </w:rPr>
-        <w:t xml:space="preserve"> (counsel) is advice you can still ignore; </w:t>
-      </w:r>
-      <w:r>
-        <w:rPr>
-          <w:i/>
-        </w:rPr>
-        <w:t>derek</w:t>
+        <w:t xml:space="preserve"> (no/not) creates anaphora (deliberate initial repetition), and the sibilant cluster in “מוֹשַׁב … יָשַׁב” (mōshav … yashav) tightens the cadence. The metaphor of “walking” as conduct is idiomatic: “לָלֶכֶת בִּדְרָכָיו” (“to walk in His ways”) defines covenant life (Deut 8:6; 10:12; 19:9). “Standing” carries forensic force: “לֹא יָקוּם עֵד אֶחָד” (“A single witness shall not stand,” Deut 19:15) means “shall not be legally valid.” “Sitting” suggests settled belonging—taking one’s seat among a group.</w:t>
+      </w:r>
+      <w:r>
+        <w:br/>
+      </w:r>
+      <w:r>
+        <w:br/>
       </w:r>
       <w:r>
         <w:rPr>
           <w:b w:val="0"/>
           <w:i w:val="0"/>
         </w:rPr>
-        <w:t xml:space="preserve"> (path) is a chosen course; </w:t>
-      </w:r>
-      <w:r>
-        <w:rPr>
-          <w:i/>
-        </w:rPr>
-        <w:t>moshav</w:t>
+        <w:t>The nouns also escalate: רְשָׁעִים (“wicked”), the broad antithesis of righteousness; חַטָּאִים (“sinners”), those who miss the target; and לֵצִים (“scoffers”), the incurable mockers of Proverbs (BDB: proud, allergic to correction; see Prov 9:7–8; 21:24). The Septuagint renders לֵצִים as λοιμοί, “pestilent [people],” highlighting their social toxicity rather than their sarcasm. The pairing “עֲצַת רְשָׁעִים” (“counsel of the wicked”) recurs elsewhere only in Job 21:16, where the speaker distances himself from that counsel—an intertext that underlines the psalm’s call to refusal. “מוֹשַׁב לֵצִים” (“seat of scoffers”) is unique to this verse; the very uniqueness of the phrase makes it memorable as a social warning label.</w:t>
+      </w:r>
+      <w:r>
+        <w:br/>
+      </w:r>
+      <w:r>
+        <w:br/>
       </w:r>
       <w:r>
         <w:rPr>
           <w:b w:val="0"/>
           <w:i w:val="0"/>
         </w:rPr>
-        <w:t xml:space="preserve"> (seat) is a place you settle and a platform of influence. In wisdom literature, these are not separate sins so much as a deepening posture. Ibn Ezra notes a complementary angle: the “wicked” are themselves unstable; the walker risks being drawn into their drift.</w:t>
-      </w:r>
-      <w:r>
-        <w:br/>
-      </w:r>
-      <w:r>
-        <w:br/>
+        <w:t xml:space="preserve">Poetically, each colon (single line of verse) pushes the image forward: from passing association (“walk”) to lingering presence (“stand”) to settled identity (“sit”). The “way” </w:t>
       </w:r>
       <w:r>
         <w:rPr>
           <w:b w:val="0"/>
           <w:i w:val="0"/>
         </w:rPr>
-        <w:t xml:space="preserve">The last group, </w:t>
+        <w:t>(</w:t>
       </w:r>
       <w:r>
         <w:rPr>
-          <w:i/>
+          <w:rFonts w:ascii="Aptos" w:hAnsi="Aptos"/>
+          <w:b w:val="0"/>
+          <w:i w:val="0"/>
+          <w:sz w:val="24"/>
+          <w:rtl/>
         </w:rPr>
-        <w:t>letzim</w:t>
+        <w:t>דֶּרֶךְ</w:t>
       </w:r>
       <w:r>
         <w:rPr>
           <w:b w:val="0"/>
           <w:i w:val="0"/>
         </w:rPr>
-        <w:t xml:space="preserve">, is not a throwaway insult. In Proverbs the </w:t>
-      </w:r>
-      <w:r>
-        <w:rPr>
-          <w:i/>
-        </w:rPr>
-        <w:t>lets</w:t>
+        <w:t>)</w:t>
       </w:r>
       <w:r>
         <w:rPr>
           <w:b w:val="0"/>
           <w:i w:val="0"/>
         </w:rPr>
-        <w:t xml:space="preserve"> is a technical villain: the mocker who rejects instruction (Prov 1:22; 9:7–8; 15:12). The LXX renders “seat of scoffers” as “seat of pestilent [persons]” (ἐπὶ καθέδρα λοιμῶν), converting mockery into contagion. It is a translation by interpretation: moral derision spreads like disease.</w:t>
+        <w:t>, introduced here, will return in v. 6 as an inclusio (a repeat at beginning and end that frames the unit). The verse sketches a sociology of virtue by negation: do not apprentice yourself to cynicism; do not ratify wicked advice by your presence; do not become what you sit among.</w:t>
       </w:r>
       <w:r>
         <w:br/>
@@ -727,245 +1144,42 @@
           <w:b w:val="0"/>
           <w:i w:val="0"/>
         </w:rPr>
-        <w:t xml:space="preserve">The line also works in the ear. The Hebrew recitation (see the phonetic line) hammers the triple </w:t>
+        <w:t xml:space="preserve">Finally, the stress pattern in the provided phonetic line makes the triple </w:t>
       </w:r>
       <w:r>
         <w:rPr>
           <w:i/>
         </w:rPr>
-        <w:t>lo’</w:t>
+      </w:r>
+      <w:r>
+        <w:rPr>
+          <w:b/>
+          <w:i/>
+        </w:rPr>
+      </w:r>
+      <w:r>
+        <w:rPr>
+          <w:i/>
+        </w:rPr>
+        <w:t>LŌ'</w:t>
+      </w:r>
+      <w:r>
+        <w:rPr>
+          <w:b/>
+          <w:i/>
+        </w:rPr>
+      </w:r>
+      <w:r>
+        <w:rPr>
+          <w:i/>
+        </w:rPr>
       </w:r>
       <w:r>
         <w:rPr>
           <w:b w:val="0"/>
           <w:i w:val="0"/>
         </w:rPr>
-        <w:t xml:space="preserve"> (</w:t>
-      </w:r>
-      <w:r>
-        <w:rPr>
-          <w:i/>
-        </w:rPr>
-        <w:t>LŌ'</w:t>
-      </w:r>
-      <w:r>
-        <w:rPr>
-          <w:b w:val="0"/>
-          <w:i w:val="0"/>
-        </w:rPr>
-        <w:t xml:space="preserve"> hā-</w:t>
-      </w:r>
-      <w:r>
-        <w:rPr>
-          <w:i/>
-        </w:rPr>
-        <w:t>LAKH</w:t>
-      </w:r>
-      <w:r>
-        <w:rPr>
-          <w:b w:val="0"/>
-          <w:i w:val="0"/>
-        </w:rPr>
-        <w:t xml:space="preserve">… </w:t>
-      </w:r>
-      <w:r>
-        <w:rPr>
-          <w:i/>
-        </w:rPr>
-        <w:t>LŌ'</w:t>
-      </w:r>
-      <w:r>
-        <w:rPr>
-          <w:b w:val="0"/>
-          <w:i w:val="0"/>
-        </w:rPr>
-        <w:t xml:space="preserve"> </w:t>
-      </w:r>
-      <w:r>
-        <w:rPr>
-          <w:i/>
-        </w:rPr>
-        <w:t>ʿāMĀDH</w:t>
-      </w:r>
-      <w:r>
-        <w:rPr>
-          <w:b w:val="0"/>
-          <w:i w:val="0"/>
-        </w:rPr>
-        <w:t xml:space="preserve">… </w:t>
-      </w:r>
-      <w:r>
-        <w:rPr>
-          <w:i/>
-        </w:rPr>
-        <w:t>LŌ'</w:t>
-      </w:r>
-      <w:r>
-        <w:rPr>
-          <w:b w:val="0"/>
-          <w:i w:val="0"/>
-        </w:rPr>
-        <w:t xml:space="preserve"> </w:t>
-      </w:r>
-      <w:r>
-        <w:rPr>
-          <w:i/>
-        </w:rPr>
-        <w:t>yāSHĀV</w:t>
-      </w:r>
-      <w:r>
-        <w:rPr>
-          <w:b w:val="0"/>
-          <w:i w:val="0"/>
-        </w:rPr>
-        <w:t>). This is anaphora—repeating the same word at the start of successive phrases—and the stresses land where the ethic lives: on the refusal and the act. What we are told to admire in verse 1 is self‑governance: a capacity to say no to a setting that will shape you if you let it.</w:t>
-      </w:r>
-      <w:r>
-        <w:br/>
-      </w:r>
-      <w:r>
-        <w:br/>
-      </w:r>
-      <w:r>
-        <w:rPr>
-          <w:b w:val="0"/>
-          <w:i w:val="0"/>
-        </w:rPr>
-        <w:t xml:space="preserve">The imagery of “way” and “walking” is biblical idiom for moral life. Deuteronomy is full of it: “Follow only the path… that you may thrive” (Deut 5:30), and negatively, “turn away from the path” as a metaphor for idolatry (11:28). Our psalm’s last line will circle back to </w:t>
-      </w:r>
-      <w:r>
-        <w:rPr>
-          <w:i/>
-        </w:rPr>
-        <w:t>derek</w:t>
-      </w:r>
-      <w:r>
-        <w:rPr>
-          <w:b w:val="0"/>
-          <w:i w:val="0"/>
-        </w:rPr>
-        <w:t xml:space="preserve"> (way), creating an inclusio—a frame that keeps us thinking in terms of paths.</w:t>
-      </w:r>
-      <w:r>
-        <w:br/>
-      </w:r>
-      <w:r>
-        <w:br/>
-      </w:r>
-      <w:r>
-        <w:rPr>
-          <w:b w:val="0"/>
-          <w:i w:val="0"/>
-        </w:rPr>
-        <w:t>Finally, “happy” is not the same as “untroubled.” The Psalter will spend far more ink on trouble than on ease. Psalm 1 sets not the weather but the direction: what you attend to, what you refuse, where you plant your life.</w:t>
-      </w:r>
-      <w:r>
-        <w:br/>
-      </w:r>
-      <w:r>
-        <w:br/>
-      </w:r>
-      <w:r>
-        <w:rPr>
-          <w:b w:val="0"/>
-          <w:i w:val="0"/>
-        </w:rPr>
-        <w:t>Technical notes:</w:t>
-      </w:r>
-      <w:r>
-        <w:br/>
-      </w:r>
-      <w:r>
-        <w:rPr>
-          <w:b w:val="0"/>
-          <w:i w:val="0"/>
-        </w:rPr>
-        <w:t xml:space="preserve">- Anaphora: repetition of </w:t>
-      </w:r>
-      <w:r>
-        <w:rPr>
-          <w:i/>
-        </w:rPr>
-        <w:t>lo’</w:t>
-      </w:r>
-      <w:r>
-        <w:rPr>
-          <w:b w:val="0"/>
-          <w:i w:val="0"/>
-        </w:rPr>
-        <w:t xml:space="preserve"> (“not”) creates rhythmic emphasis.</w:t>
-      </w:r>
-      <w:r>
-        <w:br/>
-      </w:r>
-      <w:r>
-        <w:rPr>
-          <w:b w:val="0"/>
-          <w:i w:val="0"/>
-        </w:rPr>
-        <w:t xml:space="preserve">- Inclusio: </w:t>
-      </w:r>
-      <w:r>
-        <w:rPr>
-          <w:i/>
-        </w:rPr>
-        <w:t>derek</w:t>
-      </w:r>
-      <w:r>
-        <w:rPr>
-          <w:b w:val="0"/>
-          <w:i w:val="0"/>
-        </w:rPr>
-        <w:t xml:space="preserve"> appears in vv. 1 and 6, bracketing the poem.</w:t>
-      </w:r>
-      <w:r>
-        <w:br/>
-      </w:r>
-      <w:r>
-        <w:rPr>
-          <w:b w:val="0"/>
-          <w:i w:val="0"/>
-        </w:rPr>
-        <w:t xml:space="preserve">- LXX: λοιμῶν (“pestilent [ones]”) for </w:t>
-      </w:r>
-      <w:r>
-        <w:rPr>
-          <w:i/>
-        </w:rPr>
-        <w:t>letzim</w:t>
-      </w:r>
-      <w:r>
-        <w:rPr>
-          <w:b w:val="0"/>
-          <w:i w:val="0"/>
-        </w:rPr>
-        <w:t xml:space="preserve"> marks mockery as socially infectious.</w:t>
-      </w:r>
-      <w:r>
-        <w:br/>
-      </w:r>
-      <w:r>
-        <w:br/>
-      </w:r>
-      <w:r>
-        <w:rPr>
-          <w:b w:val="0"/>
-          <w:i w:val="0"/>
-        </w:rPr>
-        <w:t>References: Deut 5:30; 11:28; Prov 1:22; 9:7–8; 15:12.</w:t>
-      </w:r>
-      <w:r>
-        <w:br/>
-      </w:r>
-      <w:r>
-        <w:br/>
-      </w:r>
-      <w:r>
-        <w:rPr>
-          <w:b w:val="0"/>
-          <w:i w:val="0"/>
-        </w:rPr>
-        <w:t>---</w:t>
+        <w:t xml:space="preserve"> audible as a rhythmic brake, while the shared “-SHAV” in “מוֹשָׁב … יָשָׁב” reinforces the idea of settling. Form enacts meaning: the poem slows the reader at each threshold—walk … stand … sit—so that the “no” can do its work.</w:t>
       </w:r>
     </w:p>
     <w:p>
@@ -978,6 +1192,19 @@
     </w:p>
     <w:p>
       <w:pPr>
+        <w:jc w:val="right"/>
+      </w:pPr>
+      <w:r>
+        <w:rPr>
+          <w:rFonts w:ascii="SBL Hebrew" w:hAnsi="SBL Hebrew"/>
+          <w:sz w:val="28"/>
+          <w:rtl/>
+        </w:rPr>
+        <w:t>כִּ֤י אִ֥ם־בְּתוֹרַ֥ת ה׳ חֶ֫פְצ֥וֹ וּֽבְתוֹרָת֥וֹ יֶהְגֶּ֗ה יוֹמָ֥ם וָלָֽיְלָה׃</w:t>
+      </w:r>
+    </w:p>
+    <w:p>
+      <w:pPr>
         <w:pStyle w:val="BodySans"/>
       </w:pPr>
       <w:r>
@@ -985,7 +1212,7 @@
           <w:b w:val="0"/>
           <w:i w:val="0"/>
         </w:rPr>
-        <w:t>“But rather, in the teaching of the LORD is his delight, and on his teaching he murmurs day and night.”</w:t>
+        <w:t>“כִּי אִם” marks the reversal—“but rather.” The movement from negative to positive is the hinge of the psalm’s ethic. The blessed person delights: “כִּי אִם־בְּתוֹרַת ה׳ חֶפְצוֹ” (“but his pleasure is in the teaching of YHWH”). חֵפֶץ denotes desire, not duty; BDB registers its use for divine purpose as well (Isa 53:10). Piety here is eros for wisdom.</w:t>
       </w:r>
       <w:r>
         <w:br/>
@@ -998,72 +1225,165 @@
           <w:b w:val="0"/>
           <w:i w:val="0"/>
         </w:rPr>
-        <w:t xml:space="preserve">The adversative </w:t>
+        <w:t>The verb “יֶהְגֶּה” (</w:t>
       </w:r>
       <w:r>
         <w:rPr>
           <w:i/>
         </w:rPr>
-        <w:t>ki ’im</w:t>
+        <w:t>yeh-</w:t>
+      </w:r>
+      <w:r>
+        <w:rPr>
+          <w:b/>
+          <w:i/>
+        </w:rPr>
+      </w:r>
+      <w:r>
+        <w:rPr>
+          <w:i/>
+        </w:rPr>
+        <w:t>GEH</w:t>
+      </w:r>
+      <w:r>
+        <w:rPr>
+          <w:b/>
+          <w:i/>
+        </w:rPr>
+      </w:r>
+      <w:r>
+        <w:rPr>
+          <w:i/>
+        </w:rPr>
       </w:r>
       <w:r>
         <w:rPr>
           <w:b w:val="0"/>
           <w:i w:val="0"/>
         </w:rPr>
-        <w:t xml:space="preserve"> (“but rather”) turns the thought from avoidance to appetite. The core claim is about desire: </w:t>
-      </w:r>
-      <w:r>
-        <w:rPr>
-          <w:i/>
-        </w:rPr>
-        <w:t>ḥefetz</w:t>
+        <w:t>) is bodily: to murmur, growl, mutter. It is the on-the-lips study style of antiquity, the sound of words being kept in circulation until their sense settles in. Its semantic range includes “to plot” (negatively in Ps 2:1: “לָמָּה רָגְשׁוּ גוֹיִם… וִיהְגּוּ רִיק”—“why do the nations rage… and peoples devise vain things”), which heightens the contrast: the righteous “plot” Torah; nations “plot” vanity. The merism “יוֹמָם וָלַיְלָה” (“day and night”) signals comprehensiveness, as when Joshua is commanded, “וְהָגִיתָ בּוֹ יוֹמָם וָלַיְלָה” (Josh 1:8). This is not a stopwatch requirement but a center of gravity: what does the mind return to when it has a moment?</w:t>
+      </w:r>
+      <w:r>
+        <w:br/>
+      </w:r>
+      <w:r>
+        <w:br/>
       </w:r>
       <w:r>
         <w:rPr>
           <w:b w:val="0"/>
           <w:i w:val="0"/>
         </w:rPr>
-        <w:t xml:space="preserve"> denotes pleasure and longing, not mere compliance. The object is </w:t>
-      </w:r>
-      <w:r>
-        <w:rPr>
-          <w:i/>
-        </w:rPr>
-        <w:t>torat YHWH</w:t>
+        <w:t>Rashi, citing Avodah Zarah 19a, notices the pivot from “תּוֹרַת ה׳” to “וּבְתוֹרָתוֹ”: at first it is God’s Torah; after labor it becomes yours. That possessive pronoun marks internalization. The psalm thus defines devotion not as generic spirituality but as the joyful, sustained attention to revealed instruction—a specifically Israelite move when set against ANE wisdom’s courtly pragmatism.</w:t>
+      </w:r>
+      <w:r>
+        <w:br/>
+      </w:r>
+      <w:r>
+        <w:br/>
       </w:r>
       <w:r>
         <w:rPr>
           <w:b w:val="0"/>
           <w:i w:val="0"/>
         </w:rPr>
-        <w:t>—the LORD’s instruction. “Torah” here is not a statute book only; it is the teaching that shapes a life.</w:t>
-      </w:r>
-      <w:r>
-        <w:br/>
-      </w:r>
-      <w:r>
-        <w:br/>
+        <w:t xml:space="preserve">Sound and syntax matter. The flowing vowels in </w:t>
+      </w:r>
+      <w:r>
+        <w:rPr>
+          <w:i/>
+        </w:rPr>
+      </w:r>
+      <w:r>
+        <w:rPr>
+          <w:b/>
+          <w:i/>
+        </w:rPr>
+      </w:r>
+      <w:r>
+        <w:rPr>
+          <w:i/>
+        </w:rPr>
+        <w:t>KIY</w:t>
+      </w:r>
+      <w:r>
+        <w:rPr>
+          <w:b/>
+          <w:i/>
+        </w:rPr>
+      </w:r>
+      <w:r>
+        <w:rPr>
+          <w:i/>
+        </w:rPr>
+        <w:t xml:space="preserve"> 'im-bə-thō-</w:t>
+      </w:r>
+      <w:r>
+        <w:rPr>
+          <w:b/>
+          <w:i/>
+        </w:rPr>
+      </w:r>
+      <w:r>
+        <w:rPr>
+          <w:i/>
+        </w:rPr>
+        <w:t>RATH</w:t>
+      </w:r>
+      <w:r>
+        <w:rPr>
+          <w:b/>
+          <w:i/>
+        </w:rPr>
+      </w:r>
+      <w:r>
+        <w:rPr>
+          <w:i/>
+        </w:rPr>
+        <w:t xml:space="preserve"> … khef-</w:t>
+      </w:r>
+      <w:r>
+        <w:rPr>
+          <w:b/>
+          <w:i/>
+        </w:rPr>
+      </w:r>
+      <w:r>
+        <w:rPr>
+          <w:i/>
+        </w:rPr>
+        <w:t>TSŌ</w:t>
+      </w:r>
+      <w:r>
+        <w:rPr>
+          <w:b/>
+          <w:i/>
+        </w:rPr>
+      </w:r>
+      <w:r>
+        <w:rPr>
+          <w:i/>
+        </w:rPr>
       </w:r>
       <w:r>
         <w:rPr>
           <w:b w:val="0"/>
           <w:i w:val="0"/>
         </w:rPr>
-        <w:t>The verse’s second half delights in a grammatical pivot: “and on his teaching he meditates (</w:t>
-      </w:r>
-      <w:r>
-        <w:rPr>
-          <w:i/>
-        </w:rPr>
-        <w:t>yehgeh</w:t>
+        <w:t xml:space="preserve"> contrast with the staccato negatives of v. 1. The music shifts from “no-no-no” to a long vowel pour, matching the content: renunciation opens into savoring. The verse also completes a parallel with v. 1: avoiding corrosive counsel (“עֲצַת רְשָׁעִים”) is matched by embracing YHWH’s counsel; “walking/standing/sitting” is replaced by “meditating.”</w:t>
+      </w:r>
+      <w:r>
+        <w:br/>
+      </w:r>
+      <w:r>
+        <w:br/>
       </w:r>
       <w:r>
         <w:rPr>
           <w:b w:val="0"/>
           <w:i w:val="0"/>
         </w:rPr>
-        <w:t>).” The rabbis noticed and coined a maxim: “At first it is God’s Torah; after one has labored in it, it becomes his” (Avodah Zarah 19a). The Talmud even drew halakhic implications from this possessive (Kiddushin 32a): if Torah can be called “his,” does a teacher’s honor yield? You need not enter that debate to grasp the literary point. The pronoun signals internalization. What was external becomes native speech.</w:t>
+        <w:t>Liturgically, the phrase “יוֹמָם וָלַיְלָה” reverberates in the Birkhot HaTorah (daily blessings over Torah), where Joshua 1:8 is recited; the shared language underscores the tradition’s reading of Psalm 1 as a charter for life ordered by study.</w:t>
       </w:r>
       <w:r>
         <w:br/>
@@ -1076,115 +1396,7 @@
           <w:b w:val="0"/>
           <w:i w:val="0"/>
         </w:rPr>
-        <w:t xml:space="preserve">The verb </w:t>
-      </w:r>
-      <w:r>
-        <w:rPr>
-          <w:i/>
-        </w:rPr>
-        <w:t>yehgeh</w:t>
-      </w:r>
-      <w:r>
-        <w:rPr>
-          <w:b w:val="0"/>
-          <w:i w:val="0"/>
-        </w:rPr>
-        <w:t xml:space="preserve"> is onomatopoetic in the lexicon: a low murmur, the voiced recitation of someone committing words to memory (BDB; cf. Josh 1:8). Biblical meditation is vocal. The phrase “day and night” is a merism, a Hebrew way to say “always.” Connected texts confirm the pattern: God guides Israel “day and night” in the wilderness (Exod 13:21), and Joshua is told to recite Torah “day and night” in order to act faithfully (Josh 1:8). Psalm 1 borrows that cadence to describe a civilian, not a general. The democratization is striking: devotion once associated with leaders and priests becomes a lay vocation.</w:t>
-      </w:r>
-      <w:r>
-        <w:br/>
-      </w:r>
-      <w:r>
-        <w:br/>
-      </w:r>
-      <w:r>
-        <w:rPr>
-          <w:b w:val="0"/>
-          <w:i w:val="0"/>
-        </w:rPr>
-        <w:t>“Delight” carries its own corrective. Malbim insists that the good is done because it is good, not as a calculated bid for reward. The psalm’s promise of flourishing will arrive in the following verse; the desire comes first. Love of instruction precedes any outcome.</w:t>
-      </w:r>
-      <w:r>
-        <w:br/>
-      </w:r>
-      <w:r>
-        <w:br/>
-      </w:r>
-      <w:r>
-        <w:rPr>
-          <w:b w:val="0"/>
-          <w:i w:val="0"/>
-        </w:rPr>
-        <w:t>Technical notes:</w:t>
-      </w:r>
-      <w:r>
-        <w:br/>
-      </w:r>
-      <w:r>
-        <w:rPr>
-          <w:b w:val="0"/>
-          <w:i w:val="0"/>
-        </w:rPr>
-        <w:t>- Merism: “day and night” = all the time.</w:t>
-      </w:r>
-      <w:r>
-        <w:br/>
-      </w:r>
-      <w:r>
-        <w:rPr>
-          <w:b w:val="0"/>
-          <w:i w:val="0"/>
-        </w:rPr>
-        <w:t xml:space="preserve">- </w:t>
-      </w:r>
-      <w:r>
-        <w:rPr>
-          <w:i/>
-        </w:rPr>
-        <w:t>yehgeh</w:t>
-      </w:r>
-      <w:r>
-        <w:rPr>
-          <w:b w:val="0"/>
-          <w:i w:val="0"/>
-        </w:rPr>
-        <w:t>: murmured recitation, not silent musing (cf. Isa 31:4; Josh 1:8).</w:t>
-      </w:r>
-      <w:r>
-        <w:br/>
-      </w:r>
-      <w:r>
-        <w:rPr>
-          <w:b w:val="0"/>
-          <w:i w:val="0"/>
-        </w:rPr>
-        <w:t>- Reception: “God’s Torah” → “his Torah” in rabbinic interpretation (Avodah Zarah 19a; Kiddushin 32a).</w:t>
-      </w:r>
-      <w:r>
-        <w:br/>
-      </w:r>
-      <w:r>
-        <w:br/>
-      </w:r>
-      <w:r>
-        <w:rPr>
-          <w:b w:val="0"/>
-          <w:i w:val="0"/>
-        </w:rPr>
-        <w:t>References: Exod 13:21; Josh 1:8.</w:t>
-      </w:r>
-      <w:r>
-        <w:br/>
-      </w:r>
-      <w:r>
-        <w:br/>
-      </w:r>
-      <w:r>
-        <w:rPr>
-          <w:b w:val="0"/>
-          <w:i w:val="0"/>
-        </w:rPr>
-        <w:t>---</w:t>
+        <w:t>Define two terms: “merism” is naming two extremes (“day and night”) to suggest the whole. “Colon” is a single poetic line; here, the colon pair works as “A is so, and what’s more, B.”</w:t>
       </w:r>
     </w:p>
     <w:p>
@@ -1197,6 +1409,19 @@
     </w:p>
     <w:p>
       <w:pPr>
+        <w:jc w:val="right"/>
+      </w:pPr>
+      <w:r>
+        <w:rPr>
+          <w:rFonts w:ascii="SBL Hebrew" w:hAnsi="SBL Hebrew"/>
+          <w:sz w:val="28"/>
+          <w:rtl/>
+        </w:rPr>
+        <w:t>וְֽהָיָ֗ה כְּעֵץ֮ שָׁת֢וּל עַֽל־פַּלְגֵ֫י־מָ֥יִם אֲשֶׁ֤ר פִּרְי֨וֹ ׀ יִתֵּ֬ן בְּעִתּ֗וֹ וְעָלֵ֥הוּ לֹֽא־יִבּ֑וֹל וְכֹ֖ל אֲשֶׁר־יַעֲשֶׂ֣ה יַצְלִֽיחַ׃</w:t>
+      </w:r>
+    </w:p>
+    <w:p>
+      <w:pPr>
         <w:pStyle w:val="BodySans"/>
       </w:pPr>
       <w:r>
@@ -1204,7 +1429,7 @@
           <w:b w:val="0"/>
           <w:i w:val="0"/>
         </w:rPr>
-        <w:t>“He shall be like a tree transplanted by channels of water, that yields its fruit in its season; its leaf does not wither; and whatever he does prospers.”</w:t>
+        <w:t>The central simile is lush and precise: “וְהָיָה כְּעֵץ שָׁתוּל עַל־פַּלְגֵי־מָיִם.” שָׁתוּל (shātul) is not simply “planted” but “transplanted”—set intentionally (BDB; cf. Jer 17:8; Ezek 19:10; Ps 92:14). The site, “פַּלְגֵי מַיִם,” denotes channels, divided streams—irrigation runnels rather than a lone river. This is husbandry: stable water supply engineered for flourishing.</w:t>
       </w:r>
       <w:r>
         <w:br/>
@@ -1217,33 +1442,33 @@
           <w:b w:val="0"/>
           <w:i w:val="0"/>
         </w:rPr>
-        <w:t xml:space="preserve">Every word of the simile is chosen. </w:t>
-      </w:r>
-      <w:r>
-        <w:rPr>
-          <w:i/>
-        </w:rPr>
-        <w:t>Shatul</w:t>
+        <w:t>The triad that follows is a picture of steady abundance: “אֲשֶׁר פִּרְיוֹ יִתֵּן בְּעִתּוֹ” (“that yields its fruit in its season”), “וְעָלֵהוּ לֹא יִבּוֹל” (“its leaf does not wither”), “וְכֹל אֲשֶׁר־יַעֲשֶׂה יַצְלִיחַ” (“and in all he does he prospers”). The verb יִבּוֹל (from נָבֵל) elsewhere describes withering leaves (Isa 34:4) and moral decline (Ps 37:2). Negated here, it renders a moral-botanical stability. יַצְלִיחַ (Hifil of צלח) is the causative of “advance/succeed,” often with God as the agent (“YHWH made all he did prosper,” Gen 39:3–4). The psalm leaves the agent implicit, but within the canon the verb leans theologically: prosperity comes by alignment with divine instruction.</w:t>
+      </w:r>
+      <w:r>
+        <w:br/>
+      </w:r>
+      <w:r>
+        <w:br/>
       </w:r>
       <w:r>
         <w:rPr>
           <w:b w:val="0"/>
           <w:i w:val="0"/>
         </w:rPr>
-        <w:t xml:space="preserve"> is not wild growth; it is a transplant (BDB), the gardener’s act of deliberate placement. The site is </w:t>
-      </w:r>
-      <w:r>
-        <w:rPr>
-          <w:i/>
-        </w:rPr>
-        <w:t>al‑palgei mayim</w:t>
+        <w:t>The image has a biblical cluster: Jeremiah 17:8 uses the same transplanting near water; Ezekiel 47:12 pictures trees by a life-giving stream whose “leaf does not wither.” Our psalm’s channels connect a righteous person to a reliable source in a climate where rain is not a given. That concreteness matters: the metaphor is not reward-by-dispensation but rootedness-by-placement.</w:t>
+      </w:r>
+      <w:r>
+        <w:br/>
+      </w:r>
+      <w:r>
+        <w:br/>
       </w:r>
       <w:r>
         <w:rPr>
           <w:b w:val="0"/>
           <w:i w:val="0"/>
         </w:rPr>
-        <w:t>—beside divided watercourses. These are irrigation channels (note the plural), not a single stream that might run dry. In the Levant, irrigation is security.</w:t>
+        <w:t>The absolute tone of “כֹּל אֲשֶׁר־יַעֲשֶׂה יַצְלִיחַ” has long provoked commentary. The Psalter will qualify the timetable (see Ps 73), and life does the same. But the metaphor quietly answers the worry: fruit “in season.” Stability is seasonal, not instantaneous; the blessing of Torah is sufficiency at the right time, not an immunity to drought. Even the leaf—what seems decorative—is preserved; rabbinic readers took this to mean that even the offhand conversation of the learned has purpose (Rashi ad loc., Avodah Zarah 19b).</w:t>
       </w:r>
       <w:r>
         <w:br/>
@@ -1256,164 +1481,129 @@
           <w:b w:val="0"/>
           <w:i w:val="0"/>
         </w:rPr>
-        <w:t>The figurative pattern is widespread. Jeremiah 17:8 likely echoes our psalm: the blessed one is “like a tree planted by water,” not fearing heat, its leaves ever green. Ezekiel 19:10 speaks of a vine planted by abundant waters. In the figurative database, “tree by water” consistently signals stability and sustained vitality in arid conditions. Our psalm adds three effects, a small staircase of blessing: fruit comes “in its season” (timely productivity); the leaf does not wither (ongoing vitality under stress); “whatever he does prospers” (general efficacy).</w:t>
-      </w:r>
-      <w:r>
-        <w:br/>
-      </w:r>
-      <w:r>
-        <w:br/>
+        <w:t>Phonetically, the provided stresses—</w:t>
+      </w:r>
+      <w:r>
+        <w:rPr>
+          <w:i/>
+        </w:rPr>
+        <w:t>wə-hā-</w:t>
+      </w:r>
+      <w:r>
+        <w:rPr>
+          <w:b/>
+          <w:i/>
+        </w:rPr>
+      </w:r>
+      <w:r>
+        <w:rPr>
+          <w:i/>
+        </w:rPr>
+        <w:t>YĀH</w:t>
+      </w:r>
+      <w:r>
+        <w:rPr>
+          <w:b/>
+          <w:i/>
+        </w:rPr>
+      </w:r>
+      <w:r>
+        <w:rPr>
+          <w:i/>
+        </w:rPr>
+        <w:t xml:space="preserve"> kə-</w:t>
+      </w:r>
+      <w:r>
+        <w:rPr>
+          <w:b/>
+          <w:i/>
+        </w:rPr>
+      </w:r>
+      <w:r>
+        <w:rPr>
+          <w:i/>
+        </w:rPr>
+        <w:t>ʿĒTS</w:t>
+      </w:r>
+      <w:r>
+        <w:rPr>
+          <w:b/>
+          <w:i/>
+        </w:rPr>
+      </w:r>
+      <w:r>
+        <w:rPr>
+          <w:i/>
+        </w:rPr>
+        <w:t xml:space="preserve"> shā-</w:t>
+      </w:r>
+      <w:r>
+        <w:rPr>
+          <w:b/>
+          <w:i/>
+        </w:rPr>
+      </w:r>
+      <w:r>
+        <w:rPr>
+          <w:i/>
+        </w:rPr>
+        <w:t>THŪL</w:t>
+      </w:r>
+      <w:r>
+        <w:rPr>
+          <w:b/>
+          <w:i/>
+        </w:rPr>
+      </w:r>
+      <w:r>
+        <w:rPr>
+          <w:i/>
+        </w:rPr>
+        <w:t xml:space="preserve"> ʿal-pal-ghēy-</w:t>
+      </w:r>
+      <w:r>
+        <w:rPr>
+          <w:b/>
+          <w:i/>
+        </w:rPr>
+      </w:r>
+      <w:r>
+        <w:rPr>
+          <w:i/>
+        </w:rPr>
+        <w:t>MĀ</w:t>
+      </w:r>
+      <w:r>
+        <w:rPr>
+          <w:b/>
+          <w:i/>
+        </w:rPr>
+      </w:r>
+      <w:r>
+        <w:rPr>
+          <w:i/>
+        </w:rPr>
+        <w:t>-yim</w:t>
       </w:r>
       <w:r>
         <w:rPr>
           <w:b w:val="0"/>
           <w:i w:val="0"/>
         </w:rPr>
-        <w:t xml:space="preserve">That last clause is easily misread. </w:t>
-      </w:r>
-      <w:r>
-        <w:rPr>
-          <w:i/>
-        </w:rPr>
-        <w:t>Yatsliaḥ</w:t>
+        <w:t>—open into long vowels (YĀH… ʿĒTS… MĀ-) that slow the line into a broad, verdant cadence. The sound fits the picture: a planted, well-watered life.</w:t>
+      </w:r>
+      <w:r>
+        <w:br/>
+      </w:r>
+      <w:r>
+        <w:br/>
       </w:r>
       <w:r>
         <w:rPr>
           <w:b w:val="0"/>
           <w:i w:val="0"/>
         </w:rPr>
-        <w:t xml:space="preserve"> means “come to good effect,” not “hit every market high.” Its paired text, Joshua 1:8, is helpful: the promise of “success” comes not as a hedge against adversity but as the reliable outcome of aligning action with instruction. Within the Psalter, packed with complaint, “prosper” cannot mean immunity from loss. It means rootedness that bears in season, and endurance that does not go brittle.</w:t>
-      </w:r>
-      <w:r>
-        <w:br/>
-      </w:r>
-      <w:r>
-        <w:br/>
-      </w:r>
-      <w:r>
-        <w:rPr>
-          <w:b w:val="0"/>
-          <w:i w:val="0"/>
-        </w:rPr>
-        <w:t>Traditional commentary noticed a human extension of the tree: even the “leaf” is good for something (Rashi), a way of saying that the righteous person’s speech and minor acts are of use. The Meiri extends the image to teaching: fruit “in season” is the ability to nourish others once one has first been rooted oneself—a humane rhythm that the rabbis elaborated, even in their scheduling of scholars’ domestic obligations (Ketubot 62b).</w:t>
-      </w:r>
-      <w:r>
-        <w:br/>
-      </w:r>
-      <w:r>
-        <w:br/>
-      </w:r>
-      <w:r>
-        <w:rPr>
-          <w:b w:val="0"/>
-          <w:i w:val="0"/>
-        </w:rPr>
-        <w:t>Technical notes:</w:t>
-      </w:r>
-      <w:r>
-        <w:br/>
-      </w:r>
-      <w:r>
-        <w:rPr>
-          <w:b w:val="0"/>
-          <w:i w:val="0"/>
-        </w:rPr>
-        <w:t xml:space="preserve">- </w:t>
-      </w:r>
-      <w:r>
-        <w:rPr>
-          <w:i/>
-        </w:rPr>
-        <w:t>shatul</w:t>
-      </w:r>
-      <w:r>
-        <w:rPr>
-          <w:b w:val="0"/>
-          <w:i w:val="0"/>
-        </w:rPr>
-        <w:t>: “transplanted,” implying deliberate placement.</w:t>
-      </w:r>
-      <w:r>
-        <w:br/>
-      </w:r>
-      <w:r>
-        <w:rPr>
-          <w:b w:val="0"/>
-          <w:i w:val="0"/>
-        </w:rPr>
-        <w:t xml:space="preserve">- </w:t>
-      </w:r>
-      <w:r>
-        <w:rPr>
-          <w:i/>
-        </w:rPr>
-        <w:t>palgei mayim</w:t>
-      </w:r>
-      <w:r>
-        <w:rPr>
-          <w:b w:val="0"/>
-          <w:i w:val="0"/>
-        </w:rPr>
-        <w:t>: “channels” or “rivulets”—secured irrigation.</w:t>
-      </w:r>
-      <w:r>
-        <w:br/>
-      </w:r>
-      <w:r>
-        <w:rPr>
-          <w:b w:val="0"/>
-          <w:i w:val="0"/>
-        </w:rPr>
-        <w:t>- Figurative parallels: Jer 17:8; Ezek 19:10; cf. Deut 32:2 for nourishing water imagery.</w:t>
-      </w:r>
-      <w:r>
-        <w:br/>
-      </w:r>
-      <w:r>
-        <w:rPr>
-          <w:b w:val="0"/>
-          <w:i w:val="0"/>
-        </w:rPr>
-        <w:t>- Canonical echo: “prosper/succeed” (</w:t>
-      </w:r>
-      <w:r>
-        <w:rPr>
-          <w:i/>
-        </w:rPr>
-        <w:t>yatsliaḥ</w:t>
-      </w:r>
-      <w:r>
-        <w:rPr>
-          <w:b w:val="0"/>
-          <w:i w:val="0"/>
-        </w:rPr>
-        <w:t>) links to Josh 1:8.</w:t>
-      </w:r>
-      <w:r>
-        <w:br/>
-      </w:r>
-      <w:r>
-        <w:br/>
-      </w:r>
-      <w:r>
-        <w:rPr>
-          <w:b w:val="0"/>
-          <w:i w:val="0"/>
-        </w:rPr>
-        <w:t>References: Jer 17:8; Ezek 19:10; Josh 1:8; Ketubot 62b (via Torah Temimah).</w:t>
-      </w:r>
-      <w:r>
-        <w:br/>
-      </w:r>
-      <w:r>
-        <w:br/>
-      </w:r>
-      <w:r>
-        <w:rPr>
-          <w:b w:val="0"/>
-          <w:i w:val="0"/>
-        </w:rPr>
-        <w:t>---</w:t>
+        <w:t>Figurative pattern: the “tree by water” is a wisdom staple (Jer 17:8), but the plural “channels” marks cultivated abundance. This is Israel’s desert agriculture transposed into moral topography.</w:t>
       </w:r>
     </w:p>
     <w:p>
@@ -1426,6 +1616,19 @@
     </w:p>
     <w:p>
       <w:pPr>
+        <w:jc w:val="right"/>
+      </w:pPr>
+      <w:r>
+        <w:rPr>
+          <w:rFonts w:ascii="SBL Hebrew" w:hAnsi="SBL Hebrew"/>
+          <w:sz w:val="28"/>
+          <w:rtl/>
+        </w:rPr>
+        <w:t>לֹא־כֵ֥ן הָרְשָׁעִ֑ים כִּ֥י אִם־כַּ֝מֹּ֗ץ אֲֽשֶׁר־תִּדְּפֶ֥נּוּ רֽוּחַ׃</w:t>
+      </w:r>
+    </w:p>
+    <w:p>
+      <w:pPr>
         <w:pStyle w:val="BodySans"/>
       </w:pPr>
       <w:r>
@@ -1433,7 +1636,7 @@
           <w:b w:val="0"/>
           <w:i w:val="0"/>
         </w:rPr>
-        <w:t>“Not so the wicked! Rather, they are like chaff which the wind drives away.”</w:t>
+        <w:t>“לֹא כֵן הָרְשָׁעִים” (“Not so the wicked!”) is a sudden snap. The image is chaff: “כַּמֹּץ אֲשֶׁר־תִּדְּפֶנּוּ רוּחַ” (“like chaff which the wind drives away”). מֹץ is the fine husk left after threshing, worthless and light. The verb נָדַף (“drive away”) appears with wind as subject elsewhere (Ps 68:3; Isa 41:2); the wicked are imagined as unanchored residue. The figurative language database locates the chaff image some ten times; Psalm 35:5 (“Let them be like chaff before the wind”) and Psalm 83:14 (“like stubble before the wind”) are close parallels; Isaiah 17:13 adds the threshing-floor context. In every case, the pattern is fragility and ephemerality under divine judgment.</w:t>
       </w:r>
       <w:r>
         <w:br/>
@@ -1446,206 +1649,94 @@
           <w:b w:val="0"/>
           <w:i w:val="0"/>
         </w:rPr>
-        <w:t xml:space="preserve">The reversal is abrupt. The Hebrew </w:t>
-      </w:r>
-      <w:r>
-        <w:rPr>
-          <w:i/>
-        </w:rPr>
-        <w:t>lo’‑khen</w:t>
+        <w:t>What is distinctive here is the asymmetry of development. The righteous are unfolded across three clauses of growth and season; the wicked receive a single breath of dispersion. The psalm refuses to grant evil an elaborate poetics. Radak underlines chaff’s nuisance: it blows into eyes and gardens, doing harm as it goes, but it has no substance and no future.</w:t>
+      </w:r>
+      <w:r>
+        <w:br/>
+      </w:r>
+      <w:r>
+        <w:br/>
       </w:r>
       <w:r>
         <w:rPr>
           <w:b w:val="0"/>
           <w:i w:val="0"/>
         </w:rPr>
-        <w:t>—“not so!”—is a full stop. Rhetorically, the psalm’s asymmetry does the work: three verses to the righteous; four quick words to the wicked, who are immediately shifted into a simile and blown offstage.</w:t>
-      </w:r>
-      <w:r>
-        <w:br/>
-      </w:r>
-      <w:r>
-        <w:br/>
+        <w:t xml:space="preserve">Sound-wise, the line’s stressed syllables </w:t>
+      </w:r>
+      <w:r>
+        <w:rPr>
+          <w:i/>
+        </w:rPr>
+        <w:t>lō'-</w:t>
+      </w:r>
+      <w:r>
+        <w:rPr>
+          <w:b/>
+          <w:i/>
+        </w:rPr>
+      </w:r>
+      <w:r>
+        <w:rPr>
+          <w:i/>
+        </w:rPr>
+        <w:t>KHĒN</w:t>
+      </w:r>
+      <w:r>
+        <w:rPr>
+          <w:b/>
+          <w:i/>
+        </w:rPr>
+      </w:r>
+      <w:r>
+        <w:rPr>
+          <w:i/>
+        </w:rPr>
+        <w:t xml:space="preserve"> … </w:t>
+      </w:r>
+      <w:r>
+        <w:rPr>
+          <w:b/>
+          <w:i/>
+        </w:rPr>
+      </w:r>
+      <w:r>
+        <w:rPr>
+          <w:i/>
+        </w:rPr>
+        <w:t>MŌTS</w:t>
+      </w:r>
+      <w:r>
+        <w:rPr>
+          <w:b/>
+          <w:i/>
+        </w:rPr>
+      </w:r>
+      <w:r>
+        <w:rPr>
+          <w:i/>
+        </w:rPr>
+        <w:t xml:space="preserve"> …</w:t>
       </w:r>
       <w:r>
         <w:rPr>
           <w:b w:val="0"/>
           <w:i w:val="0"/>
         </w:rPr>
-        <w:t>Chaff (</w:t>
-      </w:r>
-      <w:r>
-        <w:rPr>
-          <w:i/>
-        </w:rPr>
-        <w:t>motz</w:t>
+        <w:t xml:space="preserve"> land on harsh gutturals and hard consonants, then the air of “רוּחַ” empties the line. The phonetic effect is vanishing.</w:t>
+      </w:r>
+      <w:r>
+        <w:br/>
+      </w:r>
+      <w:r>
+        <w:br/>
       </w:r>
       <w:r>
         <w:rPr>
           <w:b w:val="0"/>
           <w:i w:val="0"/>
         </w:rPr>
-        <w:t>) is more than refuse; it is the lightest possible thing on a threshing floor. In biblical usage it marks worthlessness and instability and is often yoked to scenes of judgment. The figurative database shows the pattern: “Let them be like chaff before the wind” (Ps 35:5); the nations are “like chaff on the hills before the wind” (Isa 17:13). Our verse keeps the same grammar of weight and motion.</w:t>
-      </w:r>
-      <w:r>
-        <w:br/>
-      </w:r>
-      <w:r>
-        <w:br/>
-      </w:r>
-      <w:r>
-        <w:rPr>
-          <w:b w:val="0"/>
-          <w:i w:val="0"/>
-        </w:rPr>
-        <w:t xml:space="preserve">Agency is compressed into a single verb: </w:t>
-      </w:r>
-      <w:r>
-        <w:rPr>
-          <w:i/>
-        </w:rPr>
-        <w:t>tidd’fennu</w:t>
-      </w:r>
-      <w:r>
-        <w:rPr>
-          <w:b w:val="0"/>
-          <w:i w:val="0"/>
-        </w:rPr>
-        <w:t xml:space="preserve"> (Hiphil—causative—of </w:t>
-      </w:r>
-      <w:r>
-        <w:rPr>
-          <w:i/>
-        </w:rPr>
-        <w:t>dāphāh</w:t>
-      </w:r>
-      <w:r>
-        <w:rPr>
-          <w:b w:val="0"/>
-          <w:i w:val="0"/>
-        </w:rPr>
-        <w:t xml:space="preserve">), “drives him away,” suggesting not a gentle wafting but a forcible expulsion. The agent is the </w:t>
-      </w:r>
-      <w:r>
-        <w:rPr>
-          <w:i/>
-        </w:rPr>
-        <w:t>ruaḥ</w:t>
-      </w:r>
-      <w:r>
-        <w:rPr>
-          <w:b w:val="0"/>
-          <w:i w:val="0"/>
-        </w:rPr>
-        <w:t>: wind—or spirit. Hebrew leaves the constructive ambiguity in place. Sometimes the wind is simply wind; sometimes it is the breath of God (Exod 15:8). Either way, what lacks weight does not remain.</w:t>
-      </w:r>
-      <w:r>
-        <w:br/>
-      </w:r>
-      <w:r>
-        <w:br/>
-      </w:r>
-      <w:r>
-        <w:rPr>
-          <w:b w:val="0"/>
-          <w:i w:val="0"/>
-        </w:rPr>
-        <w:t>Ibn Ezra draws a tight contrast: the righteous are like grain that stands; the wicked are like the fine waste at winnowing. Radak notes chaff’s petty nuisance—dust that stings the eyes—and its lack of use. The psalm’s sound matches its economy; where the tree grew in layered clauses, the chaff is one short line: named, gusted, gone.</w:t>
-      </w:r>
-      <w:r>
-        <w:br/>
-      </w:r>
-      <w:r>
-        <w:br/>
-      </w:r>
-      <w:r>
-        <w:rPr>
-          <w:b w:val="0"/>
-          <w:i w:val="0"/>
-        </w:rPr>
-        <w:t>Technical notes:</w:t>
-      </w:r>
-      <w:r>
-        <w:br/>
-      </w:r>
-      <w:r>
-        <w:rPr>
-          <w:b w:val="0"/>
-          <w:i w:val="0"/>
-        </w:rPr>
-        <w:t>- Figurative parallels: Ps 35:5; Isa 17:13.</w:t>
-      </w:r>
-      <w:r>
-        <w:br/>
-      </w:r>
-      <w:r>
-        <w:rPr>
-          <w:b w:val="0"/>
-          <w:i w:val="0"/>
-        </w:rPr>
-        <w:t xml:space="preserve">- </w:t>
-      </w:r>
-      <w:r>
-        <w:rPr>
-          <w:i/>
-        </w:rPr>
-        <w:t>ruaḥ</w:t>
-      </w:r>
-      <w:r>
-        <w:rPr>
-          <w:b w:val="0"/>
-          <w:i w:val="0"/>
-        </w:rPr>
-        <w:t>: wind/spirit—deliberate ambiguity.</w:t>
-      </w:r>
-      <w:r>
-        <w:br/>
-      </w:r>
-      <w:r>
-        <w:rPr>
-          <w:b w:val="0"/>
-          <w:i w:val="0"/>
-        </w:rPr>
-        <w:t xml:space="preserve">- Hiphil </w:t>
-      </w:r>
-      <w:r>
-        <w:rPr>
-          <w:i/>
-        </w:rPr>
-        <w:t>tidd’fennu</w:t>
-      </w:r>
-      <w:r>
-        <w:rPr>
-          <w:b w:val="0"/>
-          <w:i w:val="0"/>
-        </w:rPr>
-        <w:t>: causative “drive away,” intensifying the image.</w:t>
-      </w:r>
-      <w:r>
-        <w:br/>
-      </w:r>
-      <w:r>
-        <w:br/>
-      </w:r>
-      <w:r>
-        <w:rPr>
-          <w:b w:val="0"/>
-          <w:i w:val="0"/>
-        </w:rPr>
-        <w:t>References: Ps 35:5; Isa 17:13; Exod 15:8.</w:t>
-      </w:r>
-      <w:r>
-        <w:br/>
-      </w:r>
-      <w:r>
-        <w:br/>
-      </w:r>
-      <w:r>
-        <w:rPr>
-          <w:b w:val="0"/>
-          <w:i w:val="0"/>
-        </w:rPr>
-        <w:t>---</w:t>
+        <w:t>Theologically, this is not retribution fantasy; it is ontology. Chaff is not punished; it is what it is—disconnected from grain, easily moved, quickly gone. The psalm insists that moral choices have weight or weightlessness; one outcome leaves residue, the other does not.</w:t>
       </w:r>
     </w:p>
     <w:p>
@@ -1658,6 +1749,19 @@
     </w:p>
     <w:p>
       <w:pPr>
+        <w:jc w:val="right"/>
+      </w:pPr>
+      <w:r>
+        <w:rPr>
+          <w:rFonts w:ascii="SBL Hebrew" w:hAnsi="SBL Hebrew"/>
+          <w:sz w:val="28"/>
+          <w:rtl/>
+        </w:rPr>
+        <w:t>עַל־כֵּ֤ן ׀ לֹא־יָקֻ֣מוּ רְ֭שָׁעִים בַּמִּשְׁפָּ֑ט וְ֝חַטָּאִ֗ים בַּעֲדַ֥ת צַדִּיקִֽים׃</w:t>
+      </w:r>
+    </w:p>
+    <w:p>
+      <w:pPr>
         <w:pStyle w:val="BodySans"/>
       </w:pPr>
       <w:r>
@@ -1665,7 +1769,7 @@
           <w:b w:val="0"/>
           <w:i w:val="0"/>
         </w:rPr>
-        <w:t>“Therefore the wicked will not stand in the judgment, nor sinners in the assembly of the righteous.”</w:t>
+        <w:t>“עַל־כֵּן” (“Therefore”) draws the legal conclusion. “לֹא יָקֻמוּ רְשָׁעִים בַּמִּשְׁפָּט” (“The wicked will not stand in the judgment”). The verb יָקוּם (“stand/arise”) is a legal term for validity (Deut 19:15: “עַל־פִּי שְׁנֵי עֵדִים… יָקוּם דָּבָר,” “by two witnesses a matter shall stand”). To “stand” at judgment is to be upheld; they will not. Nor will “חַטָּאִים” (“sinners”) be in “בַּעֲדַת צַדִּיקִים” (“the assembly of the righteous”). עֵדָה is the appointed congregation (a technical term in Pentateuchal usage). Here the image shifts from court to community: exclusion is not only a verdict but a loss of belonging.</w:t>
       </w:r>
       <w:r>
         <w:br/>
@@ -1678,33 +1782,104 @@
           <w:b w:val="0"/>
           <w:i w:val="0"/>
         </w:rPr>
-        <w:t xml:space="preserve">The “therefore” ties verse 5 to the image of chaff. What cannot remain on the threshing floor cannot stand in court. The verb </w:t>
-      </w:r>
-      <w:r>
-        <w:rPr>
-          <w:i/>
-        </w:rPr>
-        <w:t>qum</w:t>
+        <w:t>Medieval readers debated timing. Radak hears “the day of death”: no rising again into the noble assembly; others read an eschatological horizon. Malbim suggests a two-tiered hearing: a person might “stand” when judged by his own weak excuses but cannot stand when measured among those who mastered the same appetites and chose otherwise. Either way, the verse establishes a forensic horizon that makes sense of the psalm’s moral urgency.</w:t>
+      </w:r>
+      <w:r>
+        <w:br/>
+      </w:r>
+      <w:r>
+        <w:br/>
       </w:r>
       <w:r>
         <w:rPr>
           <w:b w:val="0"/>
           <w:i w:val="0"/>
         </w:rPr>
-        <w:t xml:space="preserve"> (“stand”) here carries a legal sense: to “stand” is to have one’s case established, to be validated. Deuteronomy uses the idiom: “A matter shall stand [</w:t>
+        <w:t xml:space="preserve">Phonetically, the stresses </w:t>
       </w:r>
       <w:r>
         <w:rPr>
           <w:i/>
         </w:rPr>
-        <w:t>yakum</w:t>
+        <w:t>ʿal-</w:t>
+      </w:r>
+      <w:r>
+        <w:rPr>
+          <w:b/>
+          <w:i/>
+        </w:rPr>
+      </w:r>
+      <w:r>
+        <w:rPr>
+          <w:i/>
+        </w:rPr>
+        <w:t>KĒN</w:t>
+      </w:r>
+      <w:r>
+        <w:rPr>
+          <w:b/>
+          <w:i/>
+        </w:rPr>
+      </w:r>
+      <w:r>
+        <w:rPr>
+          <w:i/>
+        </w:rPr>
+        <w:t xml:space="preserve"> lō'-yā-</w:t>
+      </w:r>
+      <w:r>
+        <w:rPr>
+          <w:b/>
+          <w:i/>
+        </w:rPr>
+      </w:r>
+      <w:r>
+        <w:rPr>
+          <w:i/>
+        </w:rPr>
+        <w:t>QU</w:t>
+      </w:r>
+      <w:r>
+        <w:rPr>
+          <w:b/>
+          <w:i/>
+        </w:rPr>
+      </w:r>
+      <w:r>
+        <w:rPr>
+          <w:i/>
+        </w:rPr>
+        <w:t>-mū … bam-mish-</w:t>
+      </w:r>
+      <w:r>
+        <w:rPr>
+          <w:b/>
+          <w:i/>
+        </w:rPr>
+      </w:r>
+      <w:r>
+        <w:rPr>
+          <w:i/>
+        </w:rPr>
+        <w:t>PĀT</w:t>
+      </w:r>
+      <w:r>
+        <w:rPr>
+          <w:b/>
+          <w:i/>
+        </w:rPr>
+      </w:r>
+      <w:r>
+        <w:rPr>
+          <w:i/>
+        </w:rPr>
       </w:r>
       <w:r>
         <w:rPr>
           <w:b w:val="0"/>
           <w:i w:val="0"/>
         </w:rPr>
-        <w:t>] by the testimony of two or three witnesses” (Deut 19:15). The wicked cannot “stand” in that sense; they lack legal standing before divine scrutiny.</w:t>
+        <w:t xml:space="preserve"> thump like a gavel—“there-fore … stand … judg-ment”—a mimetic cadence of finality.</w:t>
       </w:r>
       <w:r>
         <w:br/>
@@ -1717,167 +1892,7 @@
           <w:b w:val="0"/>
           <w:i w:val="0"/>
         </w:rPr>
-        <w:t>“Judgment” (</w:t>
-      </w:r>
-      <w:r>
-        <w:rPr>
-          <w:i/>
-        </w:rPr>
-        <w:t>mishpat</w:t>
-      </w:r>
-      <w:r>
-        <w:rPr>
-          <w:b w:val="0"/>
-          <w:i w:val="0"/>
-        </w:rPr>
-        <w:t>) here reads as “the judgment,” a definite proceeding rather than a vague principle. Classical Jewish readers debated its timing—at death? the end of days?—but the point is functional: the wicked cannot maintain their cause when weighed.</w:t>
-      </w:r>
-      <w:r>
-        <w:br/>
-      </w:r>
-      <w:r>
-        <w:br/>
-      </w:r>
-      <w:r>
-        <w:rPr>
-          <w:b w:val="0"/>
-          <w:i w:val="0"/>
-        </w:rPr>
-        <w:t xml:space="preserve">The second clause shifts from tribunal to fellowship: </w:t>
-      </w:r>
-      <w:r>
-        <w:rPr>
-          <w:i/>
-        </w:rPr>
-        <w:t>ba‘adat tsaddiqim</w:t>
-      </w:r>
-      <w:r>
-        <w:rPr>
-          <w:b w:val="0"/>
-          <w:i w:val="0"/>
-        </w:rPr>
-        <w:t xml:space="preserve">, “in the assembly of the righteous.” The noun </w:t>
-      </w:r>
-      <w:r>
-        <w:rPr>
-          <w:i/>
-        </w:rPr>
-        <w:t>‘edah</w:t>
-      </w:r>
-      <w:r>
-        <w:rPr>
-          <w:b w:val="0"/>
-          <w:i w:val="0"/>
-        </w:rPr>
-        <w:t xml:space="preserve"> is familiar in Priestly texts for Israel’s congregation; in the Psalter it can mark the worshiping community (Ps 111:1) or the society of the faithful. Here the contrast is pointed. The righteous have a congregation; the wicked are solitary in their collapse. Malbim nuances the two classes: “wicked” as those hardened in malice; “sinners” as those overtaken by appetite. Even the latter, he argues, might find excuses when judged alone, but they cannot stand when measured against a company who overcame the same desires.</w:t>
-      </w:r>
-      <w:r>
-        <w:br/>
-      </w:r>
-      <w:r>
-        <w:br/>
-      </w:r>
-      <w:r>
-        <w:rPr>
-          <w:b w:val="0"/>
-          <w:i w:val="0"/>
-        </w:rPr>
-        <w:t>The syntactic asymmetry across verses 5–6 is instructive. God is named as knowing the righteous way; no agent is named for the wicked’s end. Some collapses are self‑inflicted. A way without root falls of its own scant weight.</w:t>
-      </w:r>
-      <w:r>
-        <w:br/>
-      </w:r>
-      <w:r>
-        <w:br/>
-      </w:r>
-      <w:r>
-        <w:rPr>
-          <w:b w:val="0"/>
-          <w:i w:val="0"/>
-        </w:rPr>
-        <w:t>Technical notes:</w:t>
-      </w:r>
-      <w:r>
-        <w:br/>
-      </w:r>
-      <w:r>
-        <w:rPr>
-          <w:b w:val="0"/>
-          <w:i w:val="0"/>
-        </w:rPr>
-        <w:t xml:space="preserve">- Legal idiom: </w:t>
-      </w:r>
-      <w:r>
-        <w:rPr>
-          <w:i/>
-        </w:rPr>
-        <w:t>qum</w:t>
-      </w:r>
-      <w:r>
-        <w:rPr>
-          <w:b w:val="0"/>
-          <w:i w:val="0"/>
-        </w:rPr>
-        <w:t xml:space="preserve"> (“stand”) = have standing/validity (Deut 19:15).</w:t>
-      </w:r>
-      <w:r>
-        <w:br/>
-      </w:r>
-      <w:r>
-        <w:rPr>
-          <w:b w:val="0"/>
-          <w:i w:val="0"/>
-        </w:rPr>
-        <w:t xml:space="preserve">- </w:t>
-      </w:r>
-      <w:r>
-        <w:rPr>
-          <w:i/>
-        </w:rPr>
-        <w:t>‘edah</w:t>
-      </w:r>
-      <w:r>
-        <w:rPr>
-          <w:b w:val="0"/>
-          <w:i w:val="0"/>
-        </w:rPr>
-        <w:t>: assembly/congregation, here the fellowship of the vindicated.</w:t>
-      </w:r>
-      <w:r>
-        <w:br/>
-      </w:r>
-      <w:r>
-        <w:rPr>
-          <w:b w:val="0"/>
-          <w:i w:val="0"/>
-        </w:rPr>
-        <w:t>- Atmosphere: forensic (court) to communal (assembly).</w:t>
-      </w:r>
-      <w:r>
-        <w:br/>
-      </w:r>
-      <w:r>
-        <w:br/>
-      </w:r>
-      <w:r>
-        <w:rPr>
-          <w:b w:val="0"/>
-          <w:i w:val="0"/>
-        </w:rPr>
-        <w:t>References: Deut 19:15; Ps 111:1.</w:t>
-      </w:r>
-      <w:r>
-        <w:br/>
-      </w:r>
-      <w:r>
-        <w:br/>
-      </w:r>
-      <w:r>
-        <w:rPr>
-          <w:b w:val="0"/>
-          <w:i w:val="0"/>
-        </w:rPr>
-        <w:t>---</w:t>
+        <w:t>Comparative idiom: “stand” as “endure or prevail” is common (Ps 24:3: “מִי־יַעֲמֹד בִּמְקוֹם קָדְשׁוֹ,” “who may stand in His holy place?”). “Assembly of the righteous” answers the “seat of scoffers” in v. 1; the psalm’s social logic runs from benches to congregations.</w:t>
       </w:r>
     </w:p>
     <w:p>
@@ -1890,6 +1905,19 @@
     </w:p>
     <w:p>
       <w:pPr>
+        <w:jc w:val="right"/>
+      </w:pPr>
+      <w:r>
+        <w:rPr>
+          <w:rFonts w:ascii="SBL Hebrew" w:hAnsi="SBL Hebrew"/>
+          <w:sz w:val="28"/>
+          <w:rtl/>
+        </w:rPr>
+        <w:t>כִּֽי־יוֹדֵ֣עַ ה׳ דֶּ֣רֶךְ צַדִּיקִ֑ים וְדֶ֖רֶךְ רְשָׁעִ֣ים תֹּאבֵֽד׃ {פ}</w:t>
+      </w:r>
+    </w:p>
+    <w:p>
+      <w:pPr>
         <w:pStyle w:val="BodySans"/>
       </w:pPr>
       <w:r>
@@ -1897,59 +1925,51 @@
           <w:b w:val="0"/>
           <w:i w:val="0"/>
         </w:rPr>
-        <w:t>“For the LORD knows the way of the righteous; but the way of the wicked shall perish.”</w:t>
-      </w:r>
-      <w:r>
-        <w:br/>
-      </w:r>
-      <w:r>
-        <w:br/>
+        <w:t xml:space="preserve">The final couplet is antithetic parallelism at its most distilled: “כִּי־יוֹדֵעַ ה׳ דֶּרֶךְ צַדִּיקִים // וְדֶרֶךְ רְשָׁעִים תֹּאבֵד.” To “know” </w:t>
       </w:r>
       <w:r>
         <w:rPr>
           <w:b w:val="0"/>
           <w:i w:val="0"/>
         </w:rPr>
-        <w:t xml:space="preserve">The conclusion is all economy. </w:t>
+        <w:t>(</w:t>
       </w:r>
       <w:r>
         <w:rPr>
-          <w:i/>
+          <w:rFonts w:ascii="Aptos" w:hAnsi="Aptos"/>
+          <w:b w:val="0"/>
+          <w:i w:val="0"/>
+          <w:sz w:val="24"/>
+          <w:rtl/>
         </w:rPr>
-        <w:t>Yada‘</w:t>
+        <w:t>יָדַע</w:t>
       </w:r>
       <w:r>
         <w:rPr>
           <w:b w:val="0"/>
           <w:i w:val="0"/>
         </w:rPr>
-        <w:t xml:space="preserve"> (“knows”) in biblical idiom means more than awareness; it is covenantal regard and ongoing care. “I have known Abraham” (Gen 18:19) signals choice and charge; “You only have I known” (Amos 3:2) marks exclusive relationship. Applied to “the way,” the verb suggests more than God’s knowledge of persons. God attends to paths. A life ordered toward God is held in God’s regard.</w:t>
-      </w:r>
-      <w:r>
-        <w:br/>
-      </w:r>
-      <w:r>
-        <w:br/>
+        <w:t>)</w:t>
       </w:r>
       <w:r>
         <w:rPr>
           <w:b w:val="0"/>
           <w:i w:val="0"/>
         </w:rPr>
-        <w:t>The second colon is deliberately impersonal. No subject acts upon the wicked way. It “perishes” (</w:t>
-      </w:r>
-      <w:r>
-        <w:rPr>
-          <w:i/>
-        </w:rPr>
-        <w:t>tō’ved</w:t>
+        <w:t xml:space="preserve"> in biblical idiom frequently signals covenantal care, selection, and sustained regard (Exod 33:12: “יְדַעְתִּיךָ בְשֵׁם,” “I have known you by name”; Hos 13:5: “אָנֹכִי יְדַעְתִּיךָ בַּמִּדְבָּר,” “I knew you in the wilderness”). Rashi paraphrases: the righteous way remains before Him; the wicked path He removes from before Him. The verb תֹּאבֵד (“perishes”) has punch (BDB: used for annihilation of idols, peoples, hopes). Here the way itself comes to nothing, not merely the walker.</w:t>
+      </w:r>
+      <w:r>
+        <w:br/>
+      </w:r>
+      <w:r>
+        <w:br/>
       </w:r>
       <w:r>
         <w:rPr>
           <w:b w:val="0"/>
           <w:i w:val="0"/>
         </w:rPr>
-        <w:t>) of itself. The psalm thus avoids a cartoon of retribution. It suggests something more sober: a path severed from reality is entropic. It unwinds.</w:t>
+        <w:t>The inclusio on “דֶּרֶךְ” (v. 1, v. 6) frames the poem: life is a route; God’s care is pictured as a road preserved; the opposite road is a cul-de-sac. Malbim presses the metaphysics: what God “knows” abides; what God does not “know” cannot endure.</w:t>
       </w:r>
       <w:r>
         <w:br/>
@@ -1962,33 +1982,27 @@
           <w:b w:val="0"/>
           <w:i w:val="0"/>
         </w:rPr>
-        <w:t>Two framing moves repay notice. First, “way” (</w:t>
-      </w:r>
-      <w:r>
-        <w:rPr>
-          <w:i/>
-        </w:rPr>
-        <w:t>derek</w:t>
+        <w:t>Two clarifications for readers:</w:t>
+      </w:r>
+      <w:r>
+        <w:br/>
       </w:r>
       <w:r>
         <w:rPr>
           <w:b w:val="0"/>
           <w:i w:val="0"/>
         </w:rPr>
-        <w:t xml:space="preserve">) appears in verse 1 (“path of sinners”) and here, creating an inclusio that keeps the poem’s horizon practical. Psalm 1 is not about feelings in the abstract but about a manner of life. Second, Psalm 1’s final cadence prepares the reader for Psalm 2’s clash of powers: the local choice of a way under God (Psalm 1) opens into the global contest of ways (Psalm 2). Both end with </w:t>
-      </w:r>
-      <w:r>
-        <w:rPr>
-          <w:i/>
-        </w:rPr>
-        <w:t>’ashrei</w:t>
+        <w:t>- “Antithetic parallelism” is when a second line opposes the first to sharpen meaning (“A is so; B is its opposite”). The psalm’s last line is the textbook case.</w:t>
+      </w:r>
+      <w:r>
+        <w:br/>
       </w:r>
       <w:r>
         <w:rPr>
           <w:b w:val="0"/>
           <w:i w:val="0"/>
         </w:rPr>
-        <w:t>, “happy”—personal flourishing and political refuge braided into one entrance arch.</w:t>
+        <w:t>- “Inclusio” is a framing device: the same key word opens and closes the unit to mark its unity and focus.</w:t>
       </w:r>
       <w:r>
         <w:br/>
@@ -2001,7 +2015,7 @@
           <w:b w:val="0"/>
           <w:i w:val="0"/>
         </w:rPr>
-        <w:t>The theology is bracing in its simplicity. Righteousness requires maintenance—cultivation, irrigation, attention—and the psalm names God as the one who sees and sustains that way. Wickedness requires no actor to destroy it. It burns itself out. That is less dramatic than thunderbolts, and perhaps more frightening.</w:t>
+        <w:t>The Greek version (LXX) reads, “ὅτι γιγνώσκει κύριος ὁδὸν δικαίων // καὶ ὁδὸς ἀσεβῶν ἀπολεῖται”—very close to the Hebrew. The makarios of v. 1 and the gnōskei (“knows”) of v. 6 set the tone for how the Greek-speaking synagogue and later readers heard the psalm: as a beatitude anchored in a God who keeps a people’s way.</w:t>
       </w:r>
       <w:r>
         <w:br/>
@@ -2014,7 +2028,10 @@
           <w:b w:val="0"/>
           <w:i w:val="0"/>
         </w:rPr>
-        <w:t>Technical notes:</w:t>
+        <w:t>Across six verses, Psalm 1 moves from the company we keep, through the habits we love, to the kind of future such loves make possible. It is not a lecture, finally, but a planting: the editors set a tree with a steady water source at the very gate of prayer and invited us to step under its shade.</w:t>
+      </w:r>
+      <w:r>
+        <w:br/>
       </w:r>
       <w:r>
         <w:br/>
@@ -2024,20 +2041,17 @@
           <w:b w:val="0"/>
           <w:i w:val="0"/>
         </w:rPr>
-        <w:t xml:space="preserve">- </w:t>
-      </w:r>
-      <w:r>
-        <w:rPr>
-          <w:i/>
-        </w:rPr>
-        <w:t>yada‘</w:t>
+        <w:t>Definitions used:</w:t>
+      </w:r>
+      <w:r>
+        <w:br/>
       </w:r>
       <w:r>
         <w:rPr>
           <w:b w:val="0"/>
           <w:i w:val="0"/>
         </w:rPr>
-        <w:t>: covenantal “know” = attend, care for, commit (Gen 18:19; Amos 3:2).</w:t>
+        <w:t>- “LXX” (Septuagint): the ancient Greek translation of the Hebrew Bible; sometimes it preserves interpretive choices that illuminate how early readers understood the Hebrew.</w:t>
       </w:r>
       <w:r>
         <w:br/>
@@ -2047,20 +2061,17 @@
           <w:b w:val="0"/>
           <w:i w:val="0"/>
         </w:rPr>
-        <w:t xml:space="preserve">- Inclusio: </w:t>
-      </w:r>
-      <w:r>
-        <w:rPr>
-          <w:i/>
-        </w:rPr>
-        <w:t>derek</w:t>
+        <w:t>- “MT” (Masoretic Text): the standard medieval Hebrew text tradition.</w:t>
+      </w:r>
+      <w:r>
+        <w:br/>
       </w:r>
       <w:r>
         <w:rPr>
           <w:b w:val="0"/>
           <w:i w:val="0"/>
         </w:rPr>
-        <w:t xml:space="preserve"> in vv. 1 and 6 frames the poem.</w:t>
+        <w:t>- “BDB” (Brown–Driver–Briggs): a classic Hebrew lexicon, useful for word ranges and examples.</w:t>
       </w:r>
       <w:r>
         <w:br/>
@@ -2070,10 +2081,7 @@
           <w:b w:val="0"/>
           <w:i w:val="0"/>
         </w:rPr>
-        <w:t>- Asymmetry of agency: active divine care vs. impersonal perishing.</w:t>
-      </w:r>
-      <w:r>
-        <w:br/>
+        <w:t>- “Colon”: a single line or half-line of Hebrew verse.</w:t>
       </w:r>
       <w:r>
         <w:br/>
@@ -2083,10 +2091,7 @@
           <w:b w:val="0"/>
           <w:i w:val="0"/>
         </w:rPr>
-        <w:t>References: Gen 18:19; Amos 3:2.</w:t>
-      </w:r>
-      <w:r>
-        <w:br/>
+        <w:t>- “Inclusio”: bracketing a unit with the same term or phrase at beginning and end.</w:t>
       </w:r>
       <w:r>
         <w:br/>
@@ -2096,90 +2101,7 @@
           <w:b w:val="0"/>
           <w:i w:val="0"/>
         </w:rPr>
-        <w:t>---</w:t>
-      </w:r>
-      <w:r>
-        <w:br/>
-      </w:r>
-      <w:r>
-        <w:br/>
-      </w:r>
-      <w:r>
-        <w:rPr>
-          <w:b w:val="0"/>
-          <w:i w:val="0"/>
-        </w:rPr>
-        <w:t>Definitions of key terms (for quick reference):</w:t>
-      </w:r>
-      <w:r>
-        <w:br/>
-      </w:r>
-      <w:r>
-        <w:rPr>
-          <w:b w:val="0"/>
-          <w:i w:val="0"/>
-        </w:rPr>
-        <w:t>- Merism: naming two extremes to imply the whole (“day and night” = all the time).</w:t>
-      </w:r>
-      <w:r>
-        <w:br/>
-      </w:r>
-      <w:r>
-        <w:rPr>
-          <w:b w:val="0"/>
-          <w:i w:val="0"/>
-        </w:rPr>
-        <w:t>- Anaphora: repeating a word at the start of successive phrases for emphasis.</w:t>
-      </w:r>
-      <w:r>
-        <w:br/>
-      </w:r>
-      <w:r>
-        <w:rPr>
-          <w:b w:val="0"/>
-          <w:i w:val="0"/>
-        </w:rPr>
-        <w:t>- Inclusio: framing a unit by repeating a word/idea at beginning and end.</w:t>
-      </w:r>
-      <w:r>
-        <w:br/>
-      </w:r>
-      <w:r>
-        <w:rPr>
-          <w:b w:val="0"/>
-          <w:i w:val="0"/>
-        </w:rPr>
-        <w:t>- Colon: a single line of poetry within a parallel pair.</w:t>
-      </w:r>
-      <w:r>
-        <w:br/>
-      </w:r>
-      <w:r>
-        <w:rPr>
-          <w:b w:val="0"/>
-          <w:i w:val="0"/>
-        </w:rPr>
-        <w:t>- Hiphil: a Hebrew verb pattern often indicating causation (e.g., “cause to drive away”).</w:t>
-      </w:r>
-      <w:r>
-        <w:br/>
-      </w:r>
-      <w:r>
-        <w:rPr>
-          <w:b w:val="0"/>
-          <w:i w:val="0"/>
-        </w:rPr>
-        <w:t>- LXX: the ancient Greek translation of the Hebrew Bible, useful for early interpretation.</w:t>
-      </w:r>
-      <w:r>
-        <w:br/>
-      </w:r>
-      <w:r>
-        <w:rPr>
-          <w:b w:val="0"/>
-          <w:i w:val="0"/>
-        </w:rPr>
-        <w:t>- BDB: Brown–Driver–Briggs, a standard Hebrew lexicon.</w:t>
+        <w:t>- “Antithetic parallelism”: a poetic device where the second line opposes the first to clarify meaning.</w:t>
       </w:r>
     </w:p>
     <w:p>
@@ -2270,7 +2192,7 @@
         <w:t>Lexicon Entries (BDB/Klein) Reviewed</w:t>
       </w:r>
       <w:r>
-        <w:t>: 23</w:t>
+        <w:t>: 26</w:t>
       </w:r>
     </w:p>
     <w:p>
@@ -2298,7 +2220,7 @@
         <w:t>Concordance Entries Reviewed</w:t>
       </w:r>
       <w:r>
-        <w:t>: 31</w:t>
+        <w:t>: 5</w:t>
       </w:r>
     </w:p>
     <w:p>
@@ -2312,7 +2234,7 @@
         <w:t>Figurative Language Instances Reviewed</w:t>
       </w:r>
       <w:r>
-        <w:t>: 380</w:t>
+        <w:t>: 245</w:t>
       </w:r>
     </w:p>
     <w:p>
@@ -2326,7 +2248,7 @@
         <w:t>Master Editor Prompt Size</w:t>
       </w:r>
       <w:r>
-        <w:t>: 150,441 characters</w:t>
+        <w:t>: 123,977 characters</w:t>
       </w:r>
     </w:p>
     <w:p>
@@ -2406,7 +2328,7 @@
         <w:pStyle w:val="SummaryText"/>
       </w:pPr>
       <w:r>
-        <w:t>October 24, 2025</w:t>
+        <w:t>November 02, 2025</w:t>
       </w:r>
     </w:p>
     <w:sectPr>

</xml_diff>